<commit_message>
Modificado apuntes para la memoria
</commit_message>
<xml_diff>
--- a/Documentos/Apuntes para la memoria.docx
+++ b/Documentos/Apuntes para la memoria.docx
@@ -17,7 +17,7 @@
     </w:p>
     <w:p>
       <w:pPr>
-        <w:pStyle w:val="Normal1"/>
+        <w:pStyle w:val="LOnormal"/>
         <w:numPr>
           <w:ilvl w:val="0"/>
           <w:numId w:val="1"/>
@@ -43,7 +43,7 @@
     </w:p>
     <w:p>
       <w:pPr>
-        <w:pStyle w:val="Normal1"/>
+        <w:pStyle w:val="LOnormal"/>
         <w:ind w:left="720" w:hanging="0"/>
         <w:rPr/>
       </w:pPr>
@@ -53,7 +53,7 @@
     </w:p>
     <w:p>
       <w:pPr>
-        <w:pStyle w:val="Normal1"/>
+        <w:pStyle w:val="LOnormal"/>
         <w:numPr>
           <w:ilvl w:val="0"/>
           <w:numId w:val="1"/>
@@ -79,7 +79,7 @@
     </w:p>
     <w:p>
       <w:pPr>
-        <w:pStyle w:val="Normal1"/>
+        <w:pStyle w:val="LOnormal"/>
         <w:ind w:left="720" w:hanging="0"/>
         <w:rPr/>
       </w:pPr>
@@ -89,7 +89,7 @@
     </w:p>
     <w:p>
       <w:pPr>
-        <w:pStyle w:val="Normal1"/>
+        <w:pStyle w:val="LOnormal"/>
         <w:numPr>
           <w:ilvl w:val="0"/>
           <w:numId w:val="1"/>
@@ -115,7 +115,7 @@
     </w:p>
     <w:p>
       <w:pPr>
-        <w:pStyle w:val="Normal1"/>
+        <w:pStyle w:val="LOnormal"/>
         <w:ind w:left="720" w:hanging="0"/>
         <w:rPr/>
       </w:pPr>
@@ -125,7 +125,7 @@
     </w:p>
     <w:p>
       <w:pPr>
-        <w:pStyle w:val="Normal1"/>
+        <w:pStyle w:val="LOnormal"/>
         <w:numPr>
           <w:ilvl w:val="0"/>
           <w:numId w:val="1"/>
@@ -151,7 +151,7 @@
     </w:p>
     <w:p>
       <w:pPr>
-        <w:pStyle w:val="Normal1"/>
+        <w:pStyle w:val="LOnormal"/>
         <w:ind w:left="720" w:hanging="0"/>
         <w:rPr/>
       </w:pPr>
@@ -161,7 +161,7 @@
     </w:p>
     <w:p>
       <w:pPr>
-        <w:pStyle w:val="Normal1"/>
+        <w:pStyle w:val="LOnormal"/>
         <w:numPr>
           <w:ilvl w:val="0"/>
           <w:numId w:val="1"/>
@@ -187,7 +187,7 @@
     </w:p>
     <w:p>
       <w:pPr>
-        <w:pStyle w:val="Normal1"/>
+        <w:pStyle w:val="LOnormal"/>
         <w:ind w:left="720" w:hanging="0"/>
         <w:rPr/>
       </w:pPr>
@@ -197,7 +197,7 @@
     </w:p>
     <w:p>
       <w:pPr>
-        <w:pStyle w:val="Normal1"/>
+        <w:pStyle w:val="LOnormal"/>
         <w:numPr>
           <w:ilvl w:val="0"/>
           <w:numId w:val="1"/>
@@ -223,7 +223,7 @@
     </w:p>
     <w:p>
       <w:pPr>
-        <w:pStyle w:val="Normal1"/>
+        <w:pStyle w:val="LOnormal"/>
         <w:rPr/>
       </w:pPr>
       <w:r>
@@ -244,7 +244,7 @@
     </w:p>
     <w:p>
       <w:pPr>
-        <w:pStyle w:val="Normal1"/>
+        <w:pStyle w:val="LOnormal"/>
         <w:numPr>
           <w:ilvl w:val="0"/>
           <w:numId w:val="2"/>
@@ -261,7 +261,7 @@
     </w:p>
     <w:p>
       <w:pPr>
-        <w:pStyle w:val="Normal1"/>
+        <w:pStyle w:val="LOnormal"/>
         <w:ind w:left="720" w:hanging="0"/>
         <w:rPr/>
       </w:pPr>
@@ -271,7 +271,7 @@
     </w:p>
     <w:p>
       <w:pPr>
-        <w:pStyle w:val="Normal1"/>
+        <w:pStyle w:val="LOnormal"/>
         <w:numPr>
           <w:ilvl w:val="0"/>
           <w:numId w:val="2"/>
@@ -288,7 +288,7 @@
     </w:p>
     <w:p>
       <w:pPr>
-        <w:pStyle w:val="Normal1"/>
+        <w:pStyle w:val="LOnormal"/>
         <w:ind w:left="720" w:hanging="0"/>
         <w:rPr/>
       </w:pPr>
@@ -298,7 +298,7 @@
     </w:p>
     <w:p>
       <w:pPr>
-        <w:pStyle w:val="Normal1"/>
+        <w:pStyle w:val="LOnormal"/>
         <w:numPr>
           <w:ilvl w:val="0"/>
           <w:numId w:val="2"/>
@@ -310,20 +310,12 @@
       </w:pPr>
       <w:r>
         <w:rPr/>
-        <w:t xml:space="preserve">Instalamos </w:t>
-      </w:r>
-      <w:r>
-        <w:rPr/>
-        <w:t>6</w:t>
-      </w:r>
-      <w:r>
-        <w:rPr/>
-        <w:t xml:space="preserve"> librerías en virtual environment (en la terminal: pip install “nombre”):</w:t>
-      </w:r>
-    </w:p>
-    <w:p>
-      <w:pPr>
-        <w:pStyle w:val="Normal1"/>
+        <w:t>Instalamos 6 librerías en virtual environment (en la terminal: pip install “nombre”):</w:t>
+      </w:r>
+    </w:p>
+    <w:p>
+      <w:pPr>
+        <w:pStyle w:val="LOnormal"/>
         <w:numPr>
           <w:ilvl w:val="1"/>
           <w:numId w:val="2"/>
@@ -340,7 +332,7 @@
     </w:p>
     <w:p>
       <w:pPr>
-        <w:pStyle w:val="Normal1"/>
+        <w:pStyle w:val="LOnormal"/>
         <w:numPr>
           <w:ilvl w:val="1"/>
           <w:numId w:val="2"/>
@@ -366,7 +358,7 @@
     </w:p>
     <w:p>
       <w:pPr>
-        <w:pStyle w:val="Normal1"/>
+        <w:pStyle w:val="LOnormal"/>
         <w:numPr>
           <w:ilvl w:val="1"/>
           <w:numId w:val="2"/>
@@ -383,7 +375,7 @@
     </w:p>
     <w:p>
       <w:pPr>
-        <w:pStyle w:val="Normal1"/>
+        <w:pStyle w:val="LOnormal"/>
         <w:numPr>
           <w:ilvl w:val="1"/>
           <w:numId w:val="2"/>
@@ -400,7 +392,7 @@
     </w:p>
     <w:p>
       <w:pPr>
-        <w:pStyle w:val="Normal1"/>
+        <w:pStyle w:val="LOnormal"/>
         <w:numPr>
           <w:ilvl w:val="1"/>
           <w:numId w:val="2"/>
@@ -434,7 +426,7 @@
     </w:p>
     <w:p>
       <w:pPr>
-        <w:pStyle w:val="Normal1"/>
+        <w:pStyle w:val="LOnormal"/>
         <w:numPr>
           <w:ilvl w:val="1"/>
           <w:numId w:val="2"/>
@@ -445,12 +437,14 @@
         </w:rPr>
       </w:pPr>
       <w:r>
-        <w:rPr/>
-      </w:r>
-    </w:p>
-    <w:p>
-      <w:pPr>
-        <w:pStyle w:val="Normal1"/>
+        <w:rPr>
+          <w:u w:val="none"/>
+        </w:rPr>
+      </w:r>
+    </w:p>
+    <w:p>
+      <w:pPr>
+        <w:pStyle w:val="LOnormal"/>
         <w:ind w:left="1440" w:hanging="0"/>
         <w:rPr/>
       </w:pPr>
@@ -460,7 +454,7 @@
     </w:p>
     <w:p>
       <w:pPr>
-        <w:pStyle w:val="Normal1"/>
+        <w:pStyle w:val="LOnormal"/>
         <w:numPr>
           <w:ilvl w:val="0"/>
           <w:numId w:val="2"/>
@@ -486,7 +480,7 @@
     </w:p>
     <w:p>
       <w:pPr>
-        <w:pStyle w:val="Normal1"/>
+        <w:pStyle w:val="LOnormal"/>
         <w:ind w:left="720" w:hanging="0"/>
         <w:rPr/>
       </w:pPr>
@@ -496,7 +490,7 @@
     </w:p>
     <w:p>
       <w:pPr>
-        <w:pStyle w:val="Normal1"/>
+        <w:pStyle w:val="LOnormal"/>
         <w:numPr>
           <w:ilvl w:val="0"/>
           <w:numId w:val="2"/>
@@ -513,7 +507,7 @@
     </w:p>
     <w:p>
       <w:pPr>
-        <w:pStyle w:val="Normal1"/>
+        <w:pStyle w:val="LOnormal"/>
         <w:numPr>
           <w:ilvl w:val="1"/>
           <w:numId w:val="2"/>
@@ -530,19 +524,21 @@
     </w:p>
     <w:p>
       <w:pPr>
-        <w:pStyle w:val="Normal1"/>
+        <w:pStyle w:val="LOnormal"/>
         <w:ind w:left="1440" w:hanging="360"/>
         <w:rPr>
           <w:u w:val="none"/>
         </w:rPr>
       </w:pPr>
       <w:r>
-        <w:rPr/>
-      </w:r>
-    </w:p>
-    <w:p>
-      <w:pPr>
-        <w:pStyle w:val="Normal1"/>
+        <w:rPr>
+          <w:u w:val="none"/>
+        </w:rPr>
+      </w:r>
+    </w:p>
+    <w:p>
+      <w:pPr>
+        <w:pStyle w:val="LOnormal"/>
         <w:ind w:hanging="0"/>
         <w:rPr/>
       </w:pPr>
@@ -562,16 +558,1274 @@
     </w:p>
     <w:p>
       <w:pPr>
-        <w:pStyle w:val="Normal1"/>
+        <w:pStyle w:val="LOnormal"/>
         <w:rPr/>
       </w:pPr>
       <w:r>
         <w:rPr/>
         <w:t xml:space="preserve">Montar dervidor flask y conectar con base de datos: </w:t>
       </w:r>
-      <w:r>
-        <w:rPr/>
-        <w:t>https://python-adv-web-apps.readthedocs.io/en/latest/flask_db1.html</w:t>
+      <w:hyperlink r:id="rId10">
+        <w:r>
+          <w:rPr>
+            <w:rStyle w:val="InternetLink"/>
+          </w:rPr>
+          <w:t>https://python-adv-web-apps.readthedocs.io/en/latest/flask_db1.html</w:t>
+        </w:r>
+      </w:hyperlink>
+    </w:p>
+    <w:p>
+      <w:pPr>
+        <w:pStyle w:val="LOnormal"/>
+        <w:rPr>
+          <w:rFonts w:ascii="arial" w:hAnsi="arial"/>
+        </w:rPr>
+      </w:pPr>
+      <w:r>
+        <w:rPr>
+          <w:rFonts w:ascii="arial" w:hAnsi="arial"/>
+        </w:rPr>
+      </w:r>
+    </w:p>
+    <w:p>
+      <w:pPr>
+        <w:pStyle w:val="Heading1"/>
+        <w:rPr>
+          <w:rFonts w:ascii="arial" w:hAnsi="arial"/>
+        </w:rPr>
+      </w:pPr>
+      <w:r>
+        <w:rPr>
+          <w:rFonts w:ascii="arial" w:hAnsi="arial"/>
+        </w:rPr>
+      </w:r>
+    </w:p>
+    <w:p>
+      <w:pPr>
+        <w:pStyle w:val="LOnormal"/>
+        <w:rPr>
+          <w:rFonts w:ascii="arial" w:hAnsi="arial"/>
+        </w:rPr>
+      </w:pPr>
+      <w:r>
+        <w:rPr>
+          <w:rFonts w:ascii="arial" w:hAnsi="arial"/>
+        </w:rPr>
+      </w:r>
+    </w:p>
+    <w:p>
+      <w:pPr>
+        <w:pStyle w:val="LOnormal"/>
+        <w:rPr>
+          <w:rFonts w:ascii="arial" w:hAnsi="arial"/>
+        </w:rPr>
+      </w:pPr>
+      <w:r>
+        <w:rPr>
+          <w:rFonts w:ascii="arial" w:hAnsi="arial"/>
+        </w:rPr>
+      </w:r>
+    </w:p>
+    <w:p>
+      <w:pPr>
+        <w:pStyle w:val="LOnormal"/>
+        <w:rPr>
+          <w:rFonts w:ascii="arial" w:hAnsi="arial"/>
+        </w:rPr>
+      </w:pPr>
+      <w:r>
+        <w:rPr>
+          <w:rFonts w:ascii="arial" w:hAnsi="arial"/>
+        </w:rPr>
+      </w:r>
+    </w:p>
+    <w:p>
+      <w:pPr>
+        <w:pStyle w:val="LOnormal"/>
+        <w:rPr>
+          <w:rFonts w:ascii="arial" w:hAnsi="arial"/>
+        </w:rPr>
+      </w:pPr>
+      <w:r>
+        <w:rPr>
+          <w:rFonts w:ascii="arial" w:hAnsi="arial"/>
+        </w:rPr>
+      </w:r>
+    </w:p>
+    <w:p>
+      <w:pPr>
+        <w:pStyle w:val="LOnormal"/>
+        <w:rPr>
+          <w:rFonts w:ascii="arial" w:hAnsi="arial"/>
+        </w:rPr>
+      </w:pPr>
+      <w:r>
+        <w:rPr>
+          <w:rFonts w:ascii="arial" w:hAnsi="arial"/>
+        </w:rPr>
+      </w:r>
+    </w:p>
+    <w:p>
+      <w:pPr>
+        <w:pStyle w:val="LOnormal"/>
+        <w:rPr>
+          <w:rFonts w:ascii="arial" w:hAnsi="arial"/>
+        </w:rPr>
+      </w:pPr>
+      <w:r>
+        <w:rPr>
+          <w:rFonts w:ascii="arial" w:hAnsi="arial"/>
+        </w:rPr>
+      </w:r>
+    </w:p>
+    <w:p>
+      <w:pPr>
+        <w:pStyle w:val="LOnormal"/>
+        <w:rPr>
+          <w:rFonts w:ascii="arial" w:hAnsi="arial"/>
+        </w:rPr>
+      </w:pPr>
+      <w:r>
+        <w:rPr>
+          <w:rFonts w:ascii="arial" w:hAnsi="arial"/>
+        </w:rPr>
+      </w:r>
+    </w:p>
+    <w:p>
+      <w:pPr>
+        <w:pStyle w:val="LOnormal"/>
+        <w:rPr>
+          <w:rFonts w:ascii="arial" w:hAnsi="arial"/>
+        </w:rPr>
+      </w:pPr>
+      <w:r>
+        <w:rPr>
+          <w:rFonts w:ascii="arial" w:hAnsi="arial"/>
+        </w:rPr>
+      </w:r>
+    </w:p>
+    <w:p>
+      <w:pPr>
+        <w:pStyle w:val="LOnormal"/>
+        <w:rPr>
+          <w:rFonts w:ascii="arial" w:hAnsi="arial"/>
+        </w:rPr>
+      </w:pPr>
+      <w:r>
+        <w:rPr>
+          <w:rFonts w:ascii="arial" w:hAnsi="arial"/>
+        </w:rPr>
+      </w:r>
+    </w:p>
+    <w:p>
+      <w:pPr>
+        <w:pStyle w:val="LOnormal"/>
+        <w:rPr>
+          <w:rFonts w:ascii="arial" w:hAnsi="arial"/>
+        </w:rPr>
+      </w:pPr>
+      <w:r>
+        <w:rPr>
+          <w:rFonts w:ascii="arial" w:hAnsi="arial"/>
+        </w:rPr>
+      </w:r>
+    </w:p>
+    <w:p>
+      <w:pPr>
+        <w:pStyle w:val="LOnormal"/>
+        <w:rPr>
+          <w:rFonts w:ascii="arial" w:hAnsi="arial"/>
+        </w:rPr>
+      </w:pPr>
+      <w:r>
+        <w:rPr>
+          <w:rFonts w:ascii="arial" w:hAnsi="arial"/>
+        </w:rPr>
+      </w:r>
+    </w:p>
+    <w:p>
+      <w:pPr>
+        <w:pStyle w:val="LOnormal"/>
+        <w:rPr>
+          <w:rFonts w:ascii="arial" w:hAnsi="arial"/>
+        </w:rPr>
+      </w:pPr>
+      <w:r>
+        <w:rPr>
+          <w:rFonts w:ascii="arial" w:hAnsi="arial"/>
+        </w:rPr>
+      </w:r>
+    </w:p>
+    <w:p>
+      <w:pPr>
+        <w:pStyle w:val="LOnormal"/>
+        <w:rPr>
+          <w:rFonts w:ascii="arial" w:hAnsi="arial"/>
+        </w:rPr>
+      </w:pPr>
+      <w:r>
+        <w:rPr>
+          <w:rFonts w:ascii="arial" w:hAnsi="arial"/>
+        </w:rPr>
+      </w:r>
+    </w:p>
+    <w:p>
+      <w:pPr>
+        <w:pStyle w:val="LOnormal"/>
+        <w:rPr>
+          <w:rFonts w:ascii="arial" w:hAnsi="arial"/>
+        </w:rPr>
+      </w:pPr>
+      <w:r>
+        <w:rPr>
+          <w:rFonts w:ascii="arial" w:hAnsi="arial"/>
+        </w:rPr>
+      </w:r>
+    </w:p>
+    <w:p>
+      <w:pPr>
+        <w:pStyle w:val="LOnormal"/>
+        <w:rPr>
+          <w:rFonts w:ascii="arial" w:hAnsi="arial"/>
+        </w:rPr>
+      </w:pPr>
+      <w:r>
+        <w:rPr>
+          <w:rFonts w:ascii="arial" w:hAnsi="arial"/>
+        </w:rPr>
+      </w:r>
+    </w:p>
+    <w:p>
+      <w:pPr>
+        <w:pStyle w:val="LOnormal"/>
+        <w:rPr>
+          <w:rFonts w:ascii="arial" w:hAnsi="arial"/>
+        </w:rPr>
+      </w:pPr>
+      <w:r>
+        <w:rPr>
+          <w:rFonts w:ascii="arial" w:hAnsi="arial"/>
+        </w:rPr>
+      </w:r>
+    </w:p>
+    <w:p>
+      <w:pPr>
+        <w:pStyle w:val="LOnormal"/>
+        <w:rPr>
+          <w:rFonts w:ascii="arial" w:hAnsi="arial"/>
+        </w:rPr>
+      </w:pPr>
+      <w:r>
+        <w:rPr>
+          <w:rFonts w:ascii="arial" w:hAnsi="arial"/>
+        </w:rPr>
+      </w:r>
+    </w:p>
+    <w:p>
+      <w:pPr>
+        <w:pStyle w:val="Heading1"/>
+        <w:rPr>
+          <w:rFonts w:ascii="arial" w:hAnsi="arial"/>
+        </w:rPr>
+      </w:pPr>
+      <w:r>
+        <w:rPr>
+          <w:rFonts w:ascii="arial" w:hAnsi="arial"/>
+        </w:rPr>
+      </w:r>
+    </w:p>
+    <w:p>
+      <w:pPr>
+        <w:pStyle w:val="Normal"/>
+        <w:rPr/>
+      </w:pPr>
+      <w:r>
+        <w:rPr/>
+      </w:r>
+    </w:p>
+    <w:p>
+      <w:pPr>
+        <w:pStyle w:val="Normal"/>
+        <w:rPr/>
+      </w:pPr>
+      <w:r>
+        <w:rPr/>
+      </w:r>
+    </w:p>
+    <w:p>
+      <w:pPr>
+        <w:pStyle w:val="Normal"/>
+        <w:rPr/>
+      </w:pPr>
+      <w:r>
+        <w:rPr/>
+      </w:r>
+    </w:p>
+    <w:p>
+      <w:pPr>
+        <w:pStyle w:val="Normal"/>
+        <w:rPr/>
+      </w:pPr>
+      <w:r>
+        <w:rPr/>
+      </w:r>
+    </w:p>
+    <w:p>
+      <w:pPr>
+        <w:pStyle w:val="Normal"/>
+        <w:rPr/>
+      </w:pPr>
+      <w:r>
+        <w:rPr/>
+      </w:r>
+    </w:p>
+    <w:p>
+      <w:pPr>
+        <w:pStyle w:val="Normal"/>
+        <w:rPr/>
+      </w:pPr>
+      <w:r>
+        <w:rPr/>
+      </w:r>
+    </w:p>
+    <w:p>
+      <w:pPr>
+        <w:pStyle w:val="Normal"/>
+        <w:rPr/>
+      </w:pPr>
+      <w:r>
+        <w:rPr/>
+      </w:r>
+    </w:p>
+    <w:p>
+      <w:pPr>
+        <w:pStyle w:val="Normal"/>
+        <w:rPr/>
+      </w:pPr>
+      <w:r>
+        <w:rPr/>
+      </w:r>
+    </w:p>
+    <w:p>
+      <w:pPr>
+        <w:pStyle w:val="Normal"/>
+        <w:rPr/>
+      </w:pPr>
+      <w:r>
+        <w:rPr/>
+      </w:r>
+    </w:p>
+    <w:p>
+      <w:pPr>
+        <w:pStyle w:val="Normal"/>
+        <w:rPr/>
+      </w:pPr>
+      <w:r>
+        <w:rPr/>
+      </w:r>
+    </w:p>
+    <w:p>
+      <w:pPr>
+        <w:pStyle w:val="Normal"/>
+        <w:rPr/>
+      </w:pPr>
+      <w:r>
+        <w:rPr/>
+      </w:r>
+    </w:p>
+    <w:p>
+      <w:pPr>
+        <w:pStyle w:val="Normal"/>
+        <w:rPr/>
+      </w:pPr>
+      <w:r>
+        <w:rPr/>
+      </w:r>
+    </w:p>
+    <w:p>
+      <w:pPr>
+        <w:pStyle w:val="Normal"/>
+        <w:rPr/>
+      </w:pPr>
+      <w:r>
+        <w:rPr/>
+      </w:r>
+    </w:p>
+    <w:p>
+      <w:pPr>
+        <w:pStyle w:val="Normal"/>
+        <w:rPr/>
+      </w:pPr>
+      <w:r>
+        <w:rPr/>
+      </w:r>
+    </w:p>
+    <w:p>
+      <w:pPr>
+        <w:pStyle w:val="Normal"/>
+        <w:rPr/>
+      </w:pPr>
+      <w:r>
+        <w:rPr/>
+      </w:r>
+    </w:p>
+    <w:p>
+      <w:pPr>
+        <w:pStyle w:val="Heading1"/>
+        <w:rPr>
+          <w:rFonts w:ascii="arial" w:hAnsi="arial"/>
+        </w:rPr>
+      </w:pPr>
+      <w:r>
+        <w:rPr>
+          <w:rFonts w:ascii="arial" w:hAnsi="arial"/>
+        </w:rPr>
+        <w:t>Instalación y ejecución del Proyecto Angular (en Ubuntu)</w:t>
+      </w:r>
+    </w:p>
+    <w:p>
+      <w:pPr>
+        <w:pStyle w:val="LOnormal"/>
+        <w:rPr>
+          <w:rFonts w:ascii="arial" w:hAnsi="arial"/>
+        </w:rPr>
+      </w:pPr>
+      <w:r>
+        <w:rPr>
+          <w:rFonts w:ascii="arial" w:hAnsi="arial"/>
+        </w:rPr>
+      </w:r>
+    </w:p>
+    <w:p>
+      <w:pPr>
+        <w:pStyle w:val="LOnormal"/>
+        <w:rPr>
+          <w:rFonts w:ascii="arial" w:hAnsi="arial"/>
+          <w:b/>
+          <w:b/>
+          <w:bCs/>
+          <w:sz w:val="20"/>
+          <w:szCs w:val="20"/>
+        </w:rPr>
+      </w:pPr>
+      <w:r>
+        <w:rPr>
+          <w:rFonts w:ascii="arial" w:hAnsi="arial"/>
+          <w:b/>
+          <w:bCs/>
+          <w:sz w:val="20"/>
+          <w:szCs w:val="20"/>
+        </w:rPr>
+        <w:t xml:space="preserve">Instalar NodeJS, npm y python: </w:t>
+      </w:r>
+    </w:p>
+    <w:p>
+      <w:pPr>
+        <w:pStyle w:val="LOnormal"/>
+        <w:rPr/>
+      </w:pPr>
+      <w:r>
+        <w:rPr>
+          <w:rStyle w:val="SourceText"/>
+          <w:rFonts w:ascii="arial" w:hAnsi="arial"/>
+          <w:sz w:val="20"/>
+          <w:szCs w:val="20"/>
+        </w:rPr>
+        <w:t xml:space="preserve">sudo apt install nodejs npm </w:t>
+      </w:r>
+      <w:r>
+        <w:rPr>
+          <w:rStyle w:val="SourceText"/>
+          <w:rFonts w:ascii="arial" w:hAnsi="arial"/>
+          <w:sz w:val="20"/>
+          <w:szCs w:val="20"/>
+        </w:rPr>
+        <w:t>python</w:t>
+      </w:r>
+    </w:p>
+    <w:p>
+      <w:pPr>
+        <w:pStyle w:val="LOnormal"/>
+        <w:rPr>
+          <w:rStyle w:val="SourceText"/>
+          <w:rFonts w:ascii="arial" w:hAnsi="arial"/>
+          <w:sz w:val="20"/>
+          <w:szCs w:val="20"/>
+        </w:rPr>
+      </w:pPr>
+      <w:r>
+        <w:rPr/>
+      </w:r>
+    </w:p>
+    <w:p>
+      <w:pPr>
+        <w:pStyle w:val="LOnormal"/>
+        <w:rPr/>
+      </w:pPr>
+      <w:r>
+        <w:rPr>
+          <w:rStyle w:val="SourceText"/>
+          <w:rFonts w:ascii="arial" w:hAnsi="arial"/>
+          <w:b/>
+          <w:bCs/>
+          <w:sz w:val="20"/>
+          <w:szCs w:val="20"/>
+        </w:rPr>
+        <w:t xml:space="preserve">verificar la instalacion: </w:t>
+      </w:r>
+    </w:p>
+    <w:p>
+      <w:pPr>
+        <w:pStyle w:val="LOnormal"/>
+        <w:rPr/>
+      </w:pPr>
+      <w:r>
+        <w:rPr>
+          <w:rStyle w:val="SourceText"/>
+          <w:rFonts w:ascii="arial" w:hAnsi="arial"/>
+          <w:sz w:val="20"/>
+          <w:szCs w:val="20"/>
+        </w:rPr>
+        <w:t>node -v</w:t>
+      </w:r>
+    </w:p>
+    <w:p>
+      <w:pPr>
+        <w:pStyle w:val="LOnormal"/>
+        <w:rPr/>
+      </w:pPr>
+      <w:r>
+        <w:rPr>
+          <w:rStyle w:val="SourceText"/>
+          <w:rFonts w:ascii="arial" w:hAnsi="arial"/>
+          <w:sz w:val="20"/>
+          <w:szCs w:val="20"/>
+        </w:rPr>
+        <w:t>npm -v</w:t>
+      </w:r>
+    </w:p>
+    <w:p>
+      <w:pPr>
+        <w:pStyle w:val="LOnormal"/>
+        <w:rPr/>
+      </w:pPr>
+      <w:r>
+        <w:rPr>
+          <w:rStyle w:val="SourceText"/>
+          <w:rFonts w:ascii="arial" w:hAnsi="arial"/>
+          <w:sz w:val="20"/>
+          <w:szCs w:val="20"/>
+        </w:rPr>
+        <w:t>python3 --version</w:t>
+      </w:r>
+    </w:p>
+    <w:p>
+      <w:pPr>
+        <w:pStyle w:val="LOnormal"/>
+        <w:rPr>
+          <w:rStyle w:val="SourceText"/>
+          <w:rFonts w:ascii="arial" w:hAnsi="arial"/>
+          <w:sz w:val="20"/>
+          <w:szCs w:val="20"/>
+        </w:rPr>
+      </w:pPr>
+      <w:r>
+        <w:rPr/>
+      </w:r>
+    </w:p>
+    <w:p>
+      <w:pPr>
+        <w:pStyle w:val="LOnormal"/>
+        <w:rPr/>
+      </w:pPr>
+      <w:r>
+        <w:rPr>
+          <w:rStyle w:val="SourceText"/>
+          <w:rFonts w:ascii="arial" w:hAnsi="arial"/>
+          <w:b/>
+          <w:bCs/>
+          <w:sz w:val="20"/>
+          <w:szCs w:val="20"/>
+        </w:rPr>
+        <w:t>Descargar el proyecto del repositorio:</w:t>
+      </w:r>
+    </w:p>
+    <w:p>
+      <w:pPr>
+        <w:pStyle w:val="PreformattedText"/>
+        <w:rPr/>
+      </w:pPr>
+      <w:r>
+        <w:rPr>
+          <w:rStyle w:val="SourceText"/>
+          <w:rFonts w:ascii="arial" w:hAnsi="arial"/>
+          <w:sz w:val="20"/>
+          <w:szCs w:val="20"/>
+        </w:rPr>
+        <w:t>git clone URL_DEL_REPOSITORIO</w:t>
+      </w:r>
+    </w:p>
+    <w:p>
+      <w:pPr>
+        <w:pStyle w:val="PreformattedText"/>
+        <w:rPr/>
+      </w:pPr>
+      <w:r>
+        <w:rPr>
+          <w:rStyle w:val="SourceText"/>
+          <w:rFonts w:ascii="arial" w:hAnsi="arial"/>
+          <w:sz w:val="20"/>
+          <w:szCs w:val="20"/>
+        </w:rPr>
+        <w:t>cd NOMBRE_DEL_PROYECTO</w:t>
+      </w:r>
+    </w:p>
+    <w:p>
+      <w:pPr>
+        <w:pStyle w:val="PreformattedText"/>
+        <w:rPr>
+          <w:rStyle w:val="SourceText"/>
+          <w:rFonts w:ascii="arial" w:hAnsi="arial"/>
+          <w:sz w:val="20"/>
+          <w:szCs w:val="20"/>
+        </w:rPr>
+      </w:pPr>
+      <w:r>
+        <w:rPr/>
+      </w:r>
+    </w:p>
+    <w:p>
+      <w:pPr>
+        <w:pStyle w:val="PreformattedText"/>
+        <w:rPr/>
+      </w:pPr>
+      <w:r>
+        <w:rPr>
+          <w:rStyle w:val="SourceText"/>
+          <w:rFonts w:ascii="arial" w:hAnsi="arial"/>
+          <w:b/>
+          <w:bCs/>
+          <w:sz w:val="20"/>
+          <w:szCs w:val="20"/>
+        </w:rPr>
+        <w:t>Crear y activar un entorno virtual para instalar las dependencias de python:</w:t>
+      </w:r>
+    </w:p>
+    <w:p>
+      <w:pPr>
+        <w:pStyle w:val="PreformattedText"/>
+        <w:rPr/>
+      </w:pPr>
+      <w:r>
+        <w:rPr>
+          <w:rStyle w:val="SourceText"/>
+          <w:rFonts w:ascii="arial" w:hAnsi="arial"/>
+          <w:b w:val="false"/>
+          <w:bCs w:val="false"/>
+          <w:sz w:val="20"/>
+          <w:szCs w:val="20"/>
+        </w:rPr>
+        <w:t>python3 -m venv env</w:t>
+      </w:r>
+    </w:p>
+    <w:p>
+      <w:pPr>
+        <w:pStyle w:val="PreformattedText"/>
+        <w:rPr/>
+      </w:pPr>
+      <w:r>
+        <w:rPr>
+          <w:rStyle w:val="SourceText"/>
+          <w:rFonts w:ascii="arial" w:hAnsi="arial"/>
+          <w:b w:val="false"/>
+          <w:bCs w:val="false"/>
+          <w:sz w:val="20"/>
+          <w:szCs w:val="20"/>
+        </w:rPr>
+        <w:t>source env/bin/activate</w:t>
+      </w:r>
+    </w:p>
+    <w:p>
+      <w:pPr>
+        <w:pStyle w:val="PreformattedText"/>
+        <w:rPr>
+          <w:rStyle w:val="SourceText"/>
+          <w:rFonts w:ascii="arial" w:hAnsi="arial"/>
+          <w:b/>
+          <w:b/>
+          <w:bCs/>
+          <w:sz w:val="20"/>
+          <w:szCs w:val="20"/>
+        </w:rPr>
+      </w:pPr>
+      <w:r>
+        <w:rPr/>
+      </w:r>
+    </w:p>
+    <w:p>
+      <w:pPr>
+        <w:pStyle w:val="PreformattedText"/>
+        <w:rPr/>
+      </w:pPr>
+      <w:r>
+        <w:rPr>
+          <w:rStyle w:val="SourceText"/>
+          <w:rFonts w:ascii="arial" w:hAnsi="arial"/>
+          <w:b/>
+          <w:bCs/>
+          <w:sz w:val="20"/>
+          <w:szCs w:val="20"/>
+        </w:rPr>
+        <w:t>Instalar las dependencias:</w:t>
+      </w:r>
+    </w:p>
+    <w:p>
+      <w:pPr>
+        <w:pStyle w:val="PreformattedText"/>
+        <w:rPr/>
+      </w:pPr>
+      <w:r>
+        <w:rPr>
+          <w:rStyle w:val="SourceText"/>
+          <w:rFonts w:ascii="arial" w:hAnsi="arial"/>
+          <w:b w:val="false"/>
+          <w:bCs w:val="false"/>
+          <w:sz w:val="20"/>
+          <w:szCs w:val="20"/>
+        </w:rPr>
+        <w:t>npm install</w:t>
+      </w:r>
+    </w:p>
+    <w:p>
+      <w:pPr>
+        <w:pStyle w:val="PreformattedText"/>
+        <w:rPr/>
+      </w:pPr>
+      <w:r>
+        <w:rPr>
+          <w:rStyle w:val="SourceText"/>
+          <w:rFonts w:ascii="arial" w:hAnsi="arial"/>
+          <w:b w:val="false"/>
+          <w:bCs w:val="false"/>
+          <w:sz w:val="20"/>
+          <w:szCs w:val="20"/>
+        </w:rPr>
+        <w:t>pip install pandas</w:t>
+      </w:r>
+    </w:p>
+    <w:p>
+      <w:pPr>
+        <w:pStyle w:val="PreformattedText"/>
+        <w:rPr/>
+      </w:pPr>
+      <w:r>
+        <w:rPr>
+          <w:rStyle w:val="SourceText"/>
+          <w:rFonts w:ascii="arial" w:hAnsi="arial"/>
+          <w:b w:val="false"/>
+          <w:bCs w:val="false"/>
+          <w:sz w:val="20"/>
+          <w:szCs w:val="20"/>
+        </w:rPr>
+        <w:t xml:space="preserve">pip install </w:t>
+      </w:r>
+      <w:r>
+        <w:rPr>
+          <w:rStyle w:val="SourceText"/>
+          <w:rFonts w:eastAsia="Roboto" w:cs="Roboto" w:ascii="arial" w:hAnsi="arial"/>
+          <w:b w:val="false"/>
+          <w:bCs w:val="false"/>
+          <w:color w:val="0F0F0F"/>
+          <w:sz w:val="20"/>
+          <w:szCs w:val="20"/>
+        </w:rPr>
+        <w:t>beautifulsoup4</w:t>
+      </w:r>
+    </w:p>
+    <w:p>
+      <w:pPr>
+        <w:pStyle w:val="PreformattedText"/>
+        <w:rPr/>
+      </w:pPr>
+      <w:r>
+        <w:rPr>
+          <w:rStyle w:val="SourceText"/>
+          <w:rFonts w:ascii="arial" w:hAnsi="arial"/>
+          <w:b w:val="false"/>
+          <w:bCs w:val="false"/>
+          <w:sz w:val="20"/>
+          <w:szCs w:val="20"/>
+        </w:rPr>
+        <w:t>pip install flask</w:t>
+      </w:r>
+    </w:p>
+    <w:p>
+      <w:pPr>
+        <w:pStyle w:val="PreformattedText"/>
+        <w:rPr/>
+      </w:pPr>
+      <w:r>
+        <w:rPr>
+          <w:rStyle w:val="SourceText"/>
+          <w:rFonts w:ascii="arial" w:hAnsi="arial"/>
+          <w:b w:val="false"/>
+          <w:bCs w:val="false"/>
+          <w:sz w:val="20"/>
+          <w:szCs w:val="20"/>
+        </w:rPr>
+        <w:t>pip install Flask-SQLAlchemy</w:t>
+      </w:r>
+    </w:p>
+    <w:p>
+      <w:pPr>
+        <w:pStyle w:val="PreformattedText"/>
+        <w:rPr/>
+      </w:pPr>
+      <w:r>
+        <w:rPr>
+          <w:rStyle w:val="SourceText"/>
+          <w:rFonts w:ascii="arial" w:hAnsi="arial"/>
+          <w:b w:val="false"/>
+          <w:bCs w:val="false"/>
+          <w:sz w:val="20"/>
+          <w:szCs w:val="20"/>
+        </w:rPr>
+        <w:t>pip install pysqlite3</w:t>
+      </w:r>
+    </w:p>
+    <w:p>
+      <w:pPr>
+        <w:pStyle w:val="PreformattedText"/>
+        <w:rPr>
+          <w:rStyle w:val="SourceText"/>
+          <w:rFonts w:ascii="arial" w:hAnsi="arial"/>
+          <w:b w:val="false"/>
+          <w:b w:val="false"/>
+          <w:bCs w:val="false"/>
+          <w:sz w:val="20"/>
+          <w:szCs w:val="20"/>
+        </w:rPr>
+      </w:pPr>
+      <w:r>
+        <w:rPr/>
+      </w:r>
+    </w:p>
+    <w:p>
+      <w:pPr>
+        <w:pStyle w:val="PreformattedText"/>
+        <w:rPr/>
+      </w:pPr>
+      <w:r>
+        <w:rPr>
+          <w:rStyle w:val="SourceText"/>
+          <w:rFonts w:ascii="arial" w:hAnsi="arial"/>
+          <w:b/>
+          <w:bCs/>
+          <w:sz w:val="20"/>
+          <w:szCs w:val="20"/>
+        </w:rPr>
+        <w:t>Ejecutar Front End (Necesita una ventana de terminal):</w:t>
+      </w:r>
+    </w:p>
+    <w:p>
+      <w:pPr>
+        <w:pStyle w:val="PreformattedText"/>
+        <w:rPr/>
+      </w:pPr>
+      <w:r>
+        <w:rPr>
+          <w:rStyle w:val="SourceText"/>
+          <w:rFonts w:ascii="arial" w:hAnsi="arial"/>
+          <w:b w:val="false"/>
+          <w:bCs w:val="false"/>
+          <w:sz w:val="20"/>
+          <w:szCs w:val="20"/>
+        </w:rPr>
+        <w:t>ng serve -o</w:t>
+      </w:r>
+    </w:p>
+    <w:p>
+      <w:pPr>
+        <w:pStyle w:val="PreformattedText"/>
+        <w:rPr>
+          <w:rStyle w:val="SourceText"/>
+          <w:rFonts w:ascii="arial" w:hAnsi="arial"/>
+          <w:b w:val="false"/>
+          <w:b w:val="false"/>
+          <w:bCs w:val="false"/>
+          <w:sz w:val="20"/>
+          <w:szCs w:val="20"/>
+        </w:rPr>
+      </w:pPr>
+      <w:r>
+        <w:rPr/>
+      </w:r>
+    </w:p>
+    <w:p>
+      <w:pPr>
+        <w:pStyle w:val="PreformattedText"/>
+        <w:rPr/>
+      </w:pPr>
+      <w:r>
+        <w:rPr>
+          <w:rStyle w:val="SourceText"/>
+          <w:rFonts w:ascii="arial" w:hAnsi="arial"/>
+          <w:b/>
+          <w:bCs/>
+          <w:sz w:val="20"/>
+          <w:szCs w:val="20"/>
+        </w:rPr>
+        <w:t>Ejecutar Back End (Necesita una ventana de terminal):</w:t>
+      </w:r>
+    </w:p>
+    <w:p>
+      <w:pPr>
+        <w:pStyle w:val="PreformattedText"/>
+        <w:rPr/>
+      </w:pPr>
+      <w:r>
+        <w:rPr>
+          <w:rStyle w:val="SourceText"/>
+          <w:rFonts w:ascii="arial" w:hAnsi="arial"/>
+          <w:b w:val="false"/>
+          <w:bCs w:val="false"/>
+          <w:sz w:val="20"/>
+          <w:szCs w:val="20"/>
+        </w:rPr>
+        <w:t>python app.py</w:t>
+      </w:r>
+    </w:p>
+    <w:p>
+      <w:pPr>
+        <w:pStyle w:val="PreformattedText"/>
+        <w:rPr>
+          <w:rStyle w:val="SourceText"/>
+          <w:rFonts w:ascii="arial" w:hAnsi="arial"/>
+          <w:b w:val="false"/>
+          <w:b w:val="false"/>
+          <w:bCs w:val="false"/>
+          <w:sz w:val="20"/>
+          <w:szCs w:val="20"/>
+        </w:rPr>
+      </w:pPr>
+      <w:r>
+        <w:rPr/>
+      </w:r>
+    </w:p>
+    <w:p>
+      <w:pPr>
+        <w:pStyle w:val="PreformattedText"/>
+        <w:rPr/>
+      </w:pPr>
+      <w:r>
+        <w:rPr>
+          <w:rStyle w:val="SourceText"/>
+          <w:rFonts w:ascii="arial" w:hAnsi="arial"/>
+          <w:b/>
+          <w:bCs/>
+          <w:sz w:val="20"/>
+          <w:szCs w:val="20"/>
+        </w:rPr>
+        <w:t>Para salir del entorno virual:</w:t>
+      </w:r>
+    </w:p>
+    <w:p>
+      <w:pPr>
+        <w:pStyle w:val="PreformattedText"/>
+        <w:rPr/>
+      </w:pPr>
+      <w:r>
+        <w:rPr>
+          <w:rStyle w:val="SourceText"/>
+          <w:rFonts w:ascii="arial" w:hAnsi="arial"/>
+          <w:b w:val="false"/>
+          <w:bCs w:val="false"/>
+          <w:sz w:val="20"/>
+          <w:szCs w:val="20"/>
+        </w:rPr>
+        <w:t>deactivate</w:t>
+      </w:r>
+    </w:p>
+    <w:p>
+      <w:pPr>
+        <w:pStyle w:val="PreformattedText"/>
+        <w:rPr>
+          <w:rStyle w:val="SourceText"/>
+          <w:rFonts w:ascii="arial" w:hAnsi="arial"/>
+          <w:b/>
+          <w:b/>
+          <w:bCs/>
+        </w:rPr>
+      </w:pPr>
+      <w:r>
+        <w:rPr/>
+      </w:r>
+    </w:p>
+    <w:p>
+      <w:pPr>
+        <w:pStyle w:val="Heading1"/>
+        <w:rPr/>
+      </w:pPr>
+      <w:r>
+        <w:rPr>
+          <w:rStyle w:val="SourceText"/>
+          <w:rFonts w:ascii="arial" w:hAnsi="arial"/>
+        </w:rPr>
+        <w:t>Instalacion y configuracion de SQLite</w:t>
+      </w:r>
+    </w:p>
+    <w:p>
+      <w:pPr>
+        <w:pStyle w:val="LOnormal"/>
+        <w:rPr>
+          <w:rStyle w:val="SourceText"/>
+          <w:rFonts w:ascii="arial" w:hAnsi="arial"/>
+        </w:rPr>
+      </w:pPr>
+      <w:r>
+        <w:rPr/>
+      </w:r>
+    </w:p>
+    <w:p>
+      <w:pPr>
+        <w:pStyle w:val="Normal"/>
+        <w:rPr/>
+      </w:pPr>
+      <w:r>
+        <w:rPr>
+          <w:rStyle w:val="SourceText"/>
+          <w:rFonts w:ascii="arial" w:hAnsi="arial"/>
+          <w:b/>
+          <w:bCs/>
+          <w:sz w:val="20"/>
+          <w:szCs w:val="20"/>
+        </w:rPr>
+        <w:t>Instalar la biblioteca de SQLite:</w:t>
+      </w:r>
+    </w:p>
+    <w:p>
+      <w:pPr>
+        <w:pStyle w:val="PreformattedText"/>
+        <w:rPr/>
+      </w:pPr>
+      <w:r>
+        <w:rPr>
+          <w:rStyle w:val="SourceText"/>
+          <w:rFonts w:ascii="arial" w:hAnsi="arial"/>
+          <w:sz w:val="20"/>
+          <w:szCs w:val="20"/>
+        </w:rPr>
+        <w:t>sudo apt install sqlite3 libsqlite3-dev</w:t>
+      </w:r>
+    </w:p>
+    <w:p>
+      <w:pPr>
+        <w:pStyle w:val="PreformattedText"/>
+        <w:rPr>
+          <w:rStyle w:val="SourceText"/>
+          <w:rFonts w:ascii="arial" w:hAnsi="arial"/>
+          <w:sz w:val="20"/>
+          <w:szCs w:val="20"/>
+        </w:rPr>
+      </w:pPr>
+      <w:r>
+        <w:rPr/>
+      </w:r>
+    </w:p>
+    <w:p>
+      <w:pPr>
+        <w:pStyle w:val="PreformattedText"/>
+        <w:rPr/>
+      </w:pPr>
+      <w:r>
+        <w:rPr>
+          <w:rStyle w:val="StrongEmphasis"/>
+          <w:rFonts w:ascii="arial" w:hAnsi="arial"/>
+          <w:sz w:val="20"/>
+          <w:szCs w:val="20"/>
+        </w:rPr>
+        <w:t>Verificar la instalación:</w:t>
+      </w:r>
+    </w:p>
+    <w:p>
+      <w:pPr>
+        <w:pStyle w:val="PreformattedText"/>
+        <w:rPr/>
+      </w:pPr>
+      <w:r>
+        <w:rPr>
+          <w:rStyle w:val="SourceText"/>
+          <w:rFonts w:ascii="arial" w:hAnsi="arial"/>
+          <w:sz w:val="20"/>
+          <w:szCs w:val="20"/>
+        </w:rPr>
+        <w:t>sqlite3 –version</w:t>
+      </w:r>
+    </w:p>
+    <w:p>
+      <w:pPr>
+        <w:pStyle w:val="PreformattedText"/>
+        <w:rPr>
+          <w:rStyle w:val="SourceText"/>
+          <w:rFonts w:ascii="arial" w:hAnsi="arial"/>
+          <w:sz w:val="20"/>
+          <w:szCs w:val="20"/>
+        </w:rPr>
+      </w:pPr>
+      <w:r>
+        <w:rPr/>
+      </w:r>
+    </w:p>
+    <w:p>
+      <w:pPr>
+        <w:pStyle w:val="PreformattedText"/>
+        <w:rPr/>
+      </w:pPr>
+      <w:r>
+        <w:rPr>
+          <w:rStyle w:val="SourceText"/>
+          <w:rFonts w:ascii="arial" w:hAnsi="arial"/>
+          <w:b/>
+          <w:bCs/>
+          <w:sz w:val="20"/>
+          <w:szCs w:val="20"/>
+        </w:rPr>
+        <w:t>Creacion de la base de datos:</w:t>
+      </w:r>
+    </w:p>
+    <w:p>
+      <w:pPr>
+        <w:pStyle w:val="PreformattedText"/>
+        <w:rPr/>
+      </w:pPr>
+      <w:r>
+        <w:rPr>
+          <w:rStyle w:val="SourceText"/>
+          <w:rFonts w:ascii="arial" w:hAnsi="arial"/>
+          <w:sz w:val="20"/>
+          <w:szCs w:val="20"/>
+        </w:rPr>
+        <w:t>sqlite3 nombre_de_la_base_de_datos.db</w:t>
+      </w:r>
+    </w:p>
+    <w:p>
+      <w:pPr>
+        <w:pStyle w:val="PreformattedText"/>
+        <w:rPr>
+          <w:rStyle w:val="SourceText"/>
+          <w:rFonts w:ascii="arial" w:hAnsi="arial"/>
+          <w:sz w:val="20"/>
+          <w:szCs w:val="20"/>
+        </w:rPr>
+      </w:pPr>
+      <w:r>
+        <w:rPr/>
+      </w:r>
+    </w:p>
+    <w:p>
+      <w:pPr>
+        <w:pStyle w:val="PreformattedText"/>
+        <w:rPr>
+          <w:rStyle w:val="SourceText"/>
+          <w:rFonts w:ascii="arial" w:hAnsi="arial"/>
+          <w:sz w:val="20"/>
+          <w:szCs w:val="20"/>
+        </w:rPr>
+      </w:pPr>
+      <w:r>
+        <w:rPr/>
+      </w:r>
+    </w:p>
+    <w:p>
+      <w:pPr>
+        <w:pStyle w:val="PreformattedText"/>
+        <w:rPr>
+          <w:rStyle w:val="SourceText"/>
+          <w:rFonts w:ascii="arial" w:hAnsi="arial"/>
+          <w:sz w:val="20"/>
+          <w:szCs w:val="20"/>
+        </w:rPr>
+      </w:pPr>
+      <w:r>
+        <w:rPr/>
+      </w:r>
+    </w:p>
+    <w:p>
+      <w:pPr>
+        <w:pStyle w:val="PreformattedText"/>
+        <w:rPr>
+          <w:rStyle w:val="SourceText"/>
+          <w:rFonts w:ascii="arial" w:hAnsi="arial"/>
+          <w:sz w:val="20"/>
+          <w:szCs w:val="20"/>
+        </w:rPr>
+      </w:pPr>
+      <w:r>
+        <w:rPr/>
+      </w:r>
+    </w:p>
+    <w:p>
+      <w:pPr>
+        <w:pStyle w:val="PreformattedText"/>
+        <w:rPr>
+          <w:rStyle w:val="SourceText"/>
+          <w:sz w:val="20"/>
+          <w:szCs w:val="20"/>
+        </w:rPr>
+      </w:pPr>
+      <w:r>
+        <w:rPr/>
+      </w:r>
+    </w:p>
+    <w:p>
+      <w:pPr>
+        <w:pStyle w:val="LOnormal"/>
+        <w:rPr>
+          <w:rStyle w:val="SourceText"/>
+        </w:rPr>
+      </w:pPr>
+      <w:r>
+        <w:rPr/>
+      </w:r>
+    </w:p>
+    <w:p>
+      <w:pPr>
+        <w:pStyle w:val="PreformattedText"/>
+        <w:rPr>
+          <w:rStyle w:val="SourceText"/>
+          <w:rFonts w:ascii="arial" w:hAnsi="arial"/>
+          <w:b/>
+          <w:b/>
+          <w:bCs/>
+        </w:rPr>
+      </w:pPr>
+      <w:r>
+        <w:rPr/>
+      </w:r>
+    </w:p>
+    <w:p>
+      <w:pPr>
+        <w:pStyle w:val="LOnormal"/>
+        <w:rPr>
+          <w:rStyle w:val="SourceText"/>
+          <w:rFonts w:ascii="arial" w:hAnsi="arial"/>
+        </w:rPr>
+      </w:pPr>
+      <w:r>
+        <w:rPr/>
+      </w:r>
+    </w:p>
+    <w:p>
+      <w:pPr>
+        <w:pStyle w:val="LOnormal"/>
+        <w:rPr>
+          <w:rFonts w:ascii="arial" w:hAnsi="arial"/>
+        </w:rPr>
+      </w:pPr>
+      <w:r>
+        <w:rPr>
+          <w:rFonts w:ascii="arial" w:hAnsi="arial"/>
+        </w:rPr>
       </w:r>
     </w:p>
     <w:sectPr>
@@ -1016,6 +2270,7 @@
     <w:qFormat/>
     <w:pPr>
       <w:widowControl/>
+      <w:suppressAutoHyphens w:val="true"/>
       <w:bidi w:val="0"/>
       <w:spacing w:lineRule="auto" w:line="276" w:before="0" w:after="0"/>
       <w:jc w:val="left"/>
@@ -1031,8 +2286,8 @@
   </w:style>
   <w:style w:type="paragraph" w:styleId="Heading1">
     <w:name w:val="Heading 1"/>
-    <w:basedOn w:val="Normal1"/>
-    <w:next w:val="Normal1"/>
+    <w:basedOn w:val="LOnormal"/>
+    <w:next w:val="LOnormal"/>
     <w:qFormat/>
     <w:pPr>
       <w:keepNext w:val="true"/>
@@ -1047,8 +2302,8 @@
   </w:style>
   <w:style w:type="paragraph" w:styleId="Heading2">
     <w:name w:val="Heading 2"/>
-    <w:basedOn w:val="Normal1"/>
-    <w:next w:val="Normal1"/>
+    <w:basedOn w:val="LOnormal"/>
+    <w:next w:val="LOnormal"/>
     <w:qFormat/>
     <w:pPr>
       <w:keepNext w:val="true"/>
@@ -1064,8 +2319,8 @@
   </w:style>
   <w:style w:type="paragraph" w:styleId="Heading3">
     <w:name w:val="Heading 3"/>
-    <w:basedOn w:val="Normal1"/>
-    <w:next w:val="Normal1"/>
+    <w:basedOn w:val="LOnormal"/>
+    <w:next w:val="LOnormal"/>
     <w:qFormat/>
     <w:pPr>
       <w:keepNext w:val="true"/>
@@ -1082,8 +2337,8 @@
   </w:style>
   <w:style w:type="paragraph" w:styleId="Heading4">
     <w:name w:val="Heading 4"/>
-    <w:basedOn w:val="Normal1"/>
-    <w:next w:val="Normal1"/>
+    <w:basedOn w:val="LOnormal"/>
+    <w:next w:val="LOnormal"/>
     <w:qFormat/>
     <w:pPr>
       <w:keepNext w:val="true"/>
@@ -1099,8 +2354,8 @@
   </w:style>
   <w:style w:type="paragraph" w:styleId="Heading5">
     <w:name w:val="Heading 5"/>
-    <w:basedOn w:val="Normal1"/>
-    <w:next w:val="Normal1"/>
+    <w:basedOn w:val="LOnormal"/>
+    <w:next w:val="LOnormal"/>
     <w:qFormat/>
     <w:pPr>
       <w:keepNext w:val="true"/>
@@ -1116,8 +2371,8 @@
   </w:style>
   <w:style w:type="paragraph" w:styleId="Heading6">
     <w:name w:val="Heading 6"/>
-    <w:basedOn w:val="Normal1"/>
-    <w:next w:val="Normal1"/>
+    <w:basedOn w:val="LOnormal"/>
+    <w:next w:val="LOnormal"/>
     <w:qFormat/>
     <w:pPr>
       <w:keepNext w:val="true"/>
@@ -1137,6 +2392,21 @@
     <w:rPr>
       <w:color w:val="000080"/>
       <w:u w:val="single"/>
+    </w:rPr>
+  </w:style>
+  <w:style w:type="character" w:styleId="SourceText">
+    <w:name w:val="Source Text"/>
+    <w:qFormat/>
+    <w:rPr>
+      <w:rFonts w:ascii="Liberation Mono" w:hAnsi="Liberation Mono" w:eastAsia="Liberation Mono" w:cs="Liberation Mono"/>
+    </w:rPr>
+  </w:style>
+  <w:style w:type="character" w:styleId="StrongEmphasis">
+    <w:name w:val="Strong"/>
+    <w:qFormat/>
+    <w:rPr>
+      <w:b/>
+      <w:bCs/>
     </w:rPr>
   </w:style>
   <w:style w:type="paragraph" w:styleId="Heading">
@@ -1197,11 +2467,12 @@
       <w:rFonts w:cs="FreeSans"/>
     </w:rPr>
   </w:style>
-  <w:style w:type="paragraph" w:styleId="Normal1" w:default="1">
+  <w:style w:type="paragraph" w:styleId="LOnormal" w:default="1">
     <w:name w:val="LO-normal"/>
     <w:qFormat/>
     <w:pPr>
       <w:widowControl/>
+      <w:suppressAutoHyphens w:val="true"/>
       <w:bidi w:val="0"/>
       <w:spacing w:lineRule="auto" w:line="276" w:before="0" w:after="0"/>
       <w:jc w:val="left"/>
@@ -1217,8 +2488,8 @@
   </w:style>
   <w:style w:type="paragraph" w:styleId="Title">
     <w:name w:val="Title"/>
-    <w:basedOn w:val="Normal1"/>
-    <w:next w:val="Normal1"/>
+    <w:basedOn w:val="LOnormal"/>
+    <w:next w:val="LOnormal"/>
     <w:qFormat/>
     <w:pPr>
       <w:keepNext w:val="true"/>
@@ -1233,8 +2504,8 @@
   </w:style>
   <w:style w:type="paragraph" w:styleId="Subtitle">
     <w:name w:val="Subtitle"/>
-    <w:basedOn w:val="Normal1"/>
-    <w:next w:val="Normal1"/>
+    <w:basedOn w:val="LOnormal"/>
+    <w:next w:val="LOnormal"/>
     <w:qFormat/>
     <w:pPr>
       <w:keepNext w:val="true"/>

</xml_diff>

<commit_message>
Añadido modal para busquedas anteriores (no configurado)
</commit_message>
<xml_diff>
--- a/Documentos/Apuntes para la memoria.docx
+++ b/Documentos/Apuntes para la memoria.docx
@@ -82,10 +82,7 @@
         <w:proofErr w:type="spellEnd"/>
       </w:hyperlink>
       <w:r>
-        <w:t xml:space="preserve">: Necesita de suscripción para acceder a la API e </w:t>
-      </w:r>
-      <w:r>
-        <w:t>incluso parece que ya no existe la página.</w:t>
+        <w:t>: Necesita de suscripción para acceder a la API e incluso parece que ya no existe la página.</w:t>
       </w:r>
     </w:p>
     <w:p>
@@ -157,10 +154,7 @@
         </w:r>
       </w:hyperlink>
       <w:r>
-        <w:t>: Plataforma que otorga</w:t>
-      </w:r>
-      <w:r>
-        <w:t xml:space="preserve"> a los investigadores un ID único para identificarlos. No muestra ninguna publicación así que solo nos serviría para encontrar el ID ORCID de los investigadores que tengan un perfil</w:t>
+        <w:t>: Plataforma que otorga a los investigadores un ID único para identificarlos. No muestra ninguna publicación así que solo nos serviría para encontrar el ID ORCID de los investigadores que tengan un perfil</w:t>
       </w:r>
     </w:p>
     <w:p>
@@ -195,10 +189,7 @@
       </w:r>
       <w:proofErr w:type="gramEnd"/>
       <w:r>
-        <w:t xml:space="preserve"> aunque los fil</w:t>
-      </w:r>
-      <w:r>
-        <w:t xml:space="preserve">tros son un poco raros y además no está paginado (va cargando más resultados conforme vas bajando en la página). Permite buscar el artículo en otros buscadores como </w:t>
+        <w:t xml:space="preserve"> aunque los filtros son un poco raros y además no está paginado (va cargando más resultados conforme vas bajando en la página). Permite buscar el artículo en otros buscadores como </w:t>
       </w:r>
       <w:proofErr w:type="spellStart"/>
       <w:r>
@@ -300,10 +291,7 @@
       </w:r>
       <w:proofErr w:type="gramStart"/>
       <w:r>
-        <w:t xml:space="preserve">la </w:t>
-      </w:r>
-      <w:r>
-        <w:t>store</w:t>
+        <w:t>la store</w:t>
       </w:r>
       <w:proofErr w:type="gramEnd"/>
       <w:r>
@@ -554,6 +542,35 @@
     <w:p>
       <w:pPr>
         <w:pStyle w:val="LO-normal"/>
+        <w:numPr>
+          <w:ilvl w:val="0"/>
+          <w:numId w:val="2"/>
+        </w:numPr>
+      </w:pPr>
+      <w:r>
+        <w:t>Bootstrap (ver5.3.3)</w:t>
+      </w:r>
+    </w:p>
+    <w:p>
+      <w:pPr>
+        <w:pStyle w:val="LO-normal"/>
+        <w:numPr>
+          <w:ilvl w:val="1"/>
+          <w:numId w:val="2"/>
+        </w:numPr>
+      </w:pPr>
+      <w:proofErr w:type="spellStart"/>
+      <w:r>
+        <w:t>npm</w:t>
+      </w:r>
+      <w:proofErr w:type="spellEnd"/>
+      <w:r>
+        <w:t xml:space="preserve"> i bootstrap@5.3.3</w:t>
+      </w:r>
+    </w:p>
+    <w:p>
+      <w:pPr>
+        <w:pStyle w:val="LO-normal"/>
         <w:ind w:left="1440" w:hanging="360"/>
       </w:pPr>
     </w:p>
@@ -592,10 +609,7 @@
       </w:r>
       <w:proofErr w:type="spellEnd"/>
       <w:r>
-        <w:t xml:space="preserve"> y co</w:t>
-      </w:r>
-      <w:r>
-        <w:t xml:space="preserve">nectar con base de datos: </w:t>
+        <w:t xml:space="preserve"> y conectar con base de datos: </w:t>
       </w:r>
       <w:hyperlink>
         <w:r>
@@ -1117,8 +1131,9 @@
           <w:b/>
           <w:bCs/>
         </w:rPr>
-        <w:t xml:space="preserve">Crear y activar un entorno </w:t>
-      </w:r>
+        <w:t xml:space="preserve">Crear y activar un entorno virtual para instalar las dependencias de </w:t>
+      </w:r>
+      <w:proofErr w:type="spellStart"/>
       <w:r>
         <w:rPr>
           <w:rStyle w:val="SourceText"/>
@@ -1126,9 +1141,9 @@
           <w:b/>
           <w:bCs/>
         </w:rPr>
-        <w:t xml:space="preserve">virtual para instalar las dependencias de </w:t>
-      </w:r>
-      <w:proofErr w:type="spellStart"/>
+        <w:t>python</w:t>
+      </w:r>
+      <w:proofErr w:type="spellEnd"/>
       <w:r>
         <w:rPr>
           <w:rStyle w:val="SourceText"/>
@@ -1136,127 +1151,544 @@
           <w:b/>
           <w:bCs/>
         </w:rPr>
-        <w:t>python</w:t>
-      </w:r>
-      <w:proofErr w:type="spellEnd"/>
-      <w:r>
+        <w:t>:</w:t>
+      </w:r>
+    </w:p>
+    <w:p>
+      <w:pPr>
+        <w:pStyle w:val="PreformattedText"/>
+      </w:pPr>
+      <w:r>
+        <w:rPr>
+          <w:rStyle w:val="SourceText"/>
+          <w:rFonts w:ascii="Arial" w:hAnsi="Arial"/>
+        </w:rPr>
+        <w:t xml:space="preserve">python3 -m </w:t>
+      </w:r>
+      <w:proofErr w:type="spellStart"/>
+      <w:r>
+        <w:rPr>
+          <w:rStyle w:val="SourceText"/>
+          <w:rFonts w:ascii="Arial" w:hAnsi="Arial"/>
+        </w:rPr>
+        <w:t>venv</w:t>
+      </w:r>
+      <w:proofErr w:type="spellEnd"/>
+      <w:r>
+        <w:rPr>
+          <w:rStyle w:val="SourceText"/>
+          <w:rFonts w:ascii="Arial" w:hAnsi="Arial"/>
+        </w:rPr>
+        <w:t xml:space="preserve"> </w:t>
+      </w:r>
+      <w:proofErr w:type="spellStart"/>
+      <w:r>
+        <w:rPr>
+          <w:rStyle w:val="SourceText"/>
+          <w:rFonts w:ascii="Arial" w:hAnsi="Arial"/>
+        </w:rPr>
+        <w:t>env</w:t>
+      </w:r>
+      <w:proofErr w:type="spellEnd"/>
+    </w:p>
+    <w:p>
+      <w:pPr>
+        <w:pStyle w:val="PreformattedText"/>
+      </w:pPr>
+      <w:proofErr w:type="spellStart"/>
+      <w:r>
+        <w:rPr>
+          <w:rStyle w:val="SourceText"/>
+          <w:rFonts w:ascii="Arial" w:hAnsi="Arial"/>
+        </w:rPr>
+        <w:t>source</w:t>
+      </w:r>
+      <w:proofErr w:type="spellEnd"/>
+      <w:r>
+        <w:rPr>
+          <w:rStyle w:val="SourceText"/>
+          <w:rFonts w:ascii="Arial" w:hAnsi="Arial"/>
+        </w:rPr>
+        <w:t xml:space="preserve"> </w:t>
+      </w:r>
+      <w:proofErr w:type="spellStart"/>
+      <w:r>
+        <w:rPr>
+          <w:rStyle w:val="SourceText"/>
+          <w:rFonts w:ascii="Arial" w:hAnsi="Arial"/>
+        </w:rPr>
+        <w:t>env</w:t>
+      </w:r>
+      <w:proofErr w:type="spellEnd"/>
+      <w:r>
+        <w:rPr>
+          <w:rStyle w:val="SourceText"/>
+          <w:rFonts w:ascii="Arial" w:hAnsi="Arial"/>
+        </w:rPr>
+        <w:t>/</w:t>
+      </w:r>
+      <w:proofErr w:type="spellStart"/>
+      <w:r>
+        <w:rPr>
+          <w:rStyle w:val="SourceText"/>
+          <w:rFonts w:ascii="Arial" w:hAnsi="Arial"/>
+        </w:rPr>
+        <w:t>bin</w:t>
+      </w:r>
+      <w:proofErr w:type="spellEnd"/>
+      <w:r>
+        <w:rPr>
+          <w:rStyle w:val="SourceText"/>
+          <w:rFonts w:ascii="Arial" w:hAnsi="Arial"/>
+        </w:rPr>
+        <w:t>/</w:t>
+      </w:r>
+      <w:proofErr w:type="spellStart"/>
+      <w:r>
+        <w:rPr>
+          <w:rStyle w:val="SourceText"/>
+          <w:rFonts w:ascii="Arial" w:hAnsi="Arial"/>
+        </w:rPr>
+        <w:t>activate</w:t>
+      </w:r>
+      <w:proofErr w:type="spellEnd"/>
+    </w:p>
+    <w:p>
+      <w:pPr>
+        <w:pStyle w:val="PreformattedText"/>
         <w:rPr>
           <w:rStyle w:val="SourceText"/>
           <w:rFonts w:ascii="Arial" w:hAnsi="Arial"/>
           <w:b/>
           <w:bCs/>
         </w:rPr>
-        <w:t>:</w:t>
-      </w:r>
-    </w:p>
-    <w:p>
-      <w:pPr>
-        <w:pStyle w:val="PreformattedText"/>
-      </w:pPr>
-      <w:r>
-        <w:rPr>
-          <w:rStyle w:val="SourceText"/>
-          <w:rFonts w:ascii="Arial" w:hAnsi="Arial"/>
-        </w:rPr>
-        <w:t xml:space="preserve">python3 -m </w:t>
-      </w:r>
-      <w:proofErr w:type="spellStart"/>
-      <w:r>
-        <w:rPr>
-          <w:rStyle w:val="SourceText"/>
-          <w:rFonts w:ascii="Arial" w:hAnsi="Arial"/>
-        </w:rPr>
-        <w:t>venv</w:t>
-      </w:r>
-      <w:proofErr w:type="spellEnd"/>
-      <w:r>
-        <w:rPr>
-          <w:rStyle w:val="SourceText"/>
-          <w:rFonts w:ascii="Arial" w:hAnsi="Arial"/>
-        </w:rPr>
-        <w:t xml:space="preserve"> </w:t>
-      </w:r>
-      <w:proofErr w:type="spellStart"/>
-      <w:r>
-        <w:rPr>
-          <w:rStyle w:val="SourceText"/>
-          <w:rFonts w:ascii="Arial" w:hAnsi="Arial"/>
-        </w:rPr>
-        <w:t>env</w:t>
-      </w:r>
-      <w:proofErr w:type="spellEnd"/>
-    </w:p>
-    <w:p>
-      <w:pPr>
-        <w:pStyle w:val="PreformattedText"/>
-      </w:pPr>
-      <w:proofErr w:type="spellStart"/>
-      <w:r>
-        <w:rPr>
-          <w:rStyle w:val="SourceText"/>
-          <w:rFonts w:ascii="Arial" w:hAnsi="Arial"/>
-        </w:rPr>
-        <w:t>source</w:t>
-      </w:r>
-      <w:proofErr w:type="spellEnd"/>
-      <w:r>
-        <w:rPr>
-          <w:rStyle w:val="SourceText"/>
-          <w:rFonts w:ascii="Arial" w:hAnsi="Arial"/>
-        </w:rPr>
-        <w:t xml:space="preserve"> </w:t>
-      </w:r>
-      <w:proofErr w:type="spellStart"/>
-      <w:r>
-        <w:rPr>
-          <w:rStyle w:val="SourceText"/>
-          <w:rFonts w:ascii="Arial" w:hAnsi="Arial"/>
-        </w:rPr>
-        <w:t>env</w:t>
-      </w:r>
-      <w:proofErr w:type="spellEnd"/>
-      <w:r>
-        <w:rPr>
-          <w:rStyle w:val="SourceText"/>
-          <w:rFonts w:ascii="Arial" w:hAnsi="Arial"/>
-        </w:rPr>
-        <w:t>/</w:t>
-      </w:r>
-      <w:proofErr w:type="spellStart"/>
-      <w:r>
-        <w:rPr>
-          <w:rStyle w:val="SourceText"/>
-          <w:rFonts w:ascii="Arial" w:hAnsi="Arial"/>
-        </w:rPr>
-        <w:t>bin</w:t>
-      </w:r>
-      <w:proofErr w:type="spellEnd"/>
-      <w:r>
-        <w:rPr>
-          <w:rStyle w:val="SourceText"/>
-          <w:rFonts w:ascii="Arial" w:hAnsi="Arial"/>
-        </w:rPr>
-        <w:t>/</w:t>
-      </w:r>
-      <w:proofErr w:type="spellStart"/>
-      <w:r>
-        <w:rPr>
-          <w:rStyle w:val="SourceText"/>
-          <w:rFonts w:ascii="Arial" w:hAnsi="Arial"/>
-        </w:rPr>
-        <w:t>activate</w:t>
-      </w:r>
-      <w:proofErr w:type="spellEnd"/>
-    </w:p>
-    <w:p>
-      <w:pPr>
-        <w:pStyle w:val="PreformattedText"/>
+      </w:pPr>
+    </w:p>
+    <w:p>
+      <w:pPr>
+        <w:pStyle w:val="PreformattedText"/>
+      </w:pPr>
+      <w:r>
         <w:rPr>
           <w:rStyle w:val="SourceText"/>
           <w:rFonts w:ascii="Arial" w:hAnsi="Arial"/>
           <w:b/>
           <w:bCs/>
         </w:rPr>
+        <w:t>Instalar las dependencias:</w:t>
+      </w:r>
+    </w:p>
+    <w:p>
+      <w:pPr>
+        <w:pStyle w:val="PreformattedText"/>
+        <w:rPr>
+          <w:rStyle w:val="SourceText"/>
+          <w:rFonts w:ascii="Arial" w:hAnsi="Arial"/>
+        </w:rPr>
+      </w:pPr>
+      <w:proofErr w:type="spellStart"/>
+      <w:r>
+        <w:rPr>
+          <w:rStyle w:val="SourceText"/>
+          <w:rFonts w:ascii="Arial" w:hAnsi="Arial"/>
+        </w:rPr>
+        <w:t>pip</w:t>
+      </w:r>
+      <w:proofErr w:type="spellEnd"/>
+      <w:r>
+        <w:rPr>
+          <w:rStyle w:val="SourceText"/>
+          <w:rFonts w:ascii="Arial" w:hAnsi="Arial"/>
+        </w:rPr>
+        <w:t xml:space="preserve"> </w:t>
+      </w:r>
+      <w:proofErr w:type="spellStart"/>
+      <w:r>
+        <w:rPr>
+          <w:rStyle w:val="SourceText"/>
+          <w:rFonts w:ascii="Arial" w:hAnsi="Arial"/>
+        </w:rPr>
+        <w:t>install</w:t>
+      </w:r>
+      <w:proofErr w:type="spellEnd"/>
+      <w:r>
+        <w:rPr>
+          <w:rStyle w:val="SourceText"/>
+          <w:rFonts w:ascii="Arial" w:hAnsi="Arial"/>
+        </w:rPr>
+        <w:t xml:space="preserve"> pandas</w:t>
+      </w:r>
+    </w:p>
+    <w:p>
+      <w:pPr>
+        <w:pStyle w:val="PreformattedText"/>
+        <w:rPr>
+          <w:rStyle w:val="SourceText"/>
+          <w:rFonts w:ascii="Arial" w:hAnsi="Arial"/>
+        </w:rPr>
+      </w:pPr>
+      <w:proofErr w:type="spellStart"/>
+      <w:r>
+        <w:rPr>
+          <w:rStyle w:val="SourceText"/>
+          <w:rFonts w:ascii="Arial" w:hAnsi="Arial"/>
+        </w:rPr>
+        <w:t>pip</w:t>
+      </w:r>
+      <w:proofErr w:type="spellEnd"/>
+      <w:r>
+        <w:rPr>
+          <w:rStyle w:val="SourceText"/>
+          <w:rFonts w:ascii="Arial" w:hAnsi="Arial"/>
+        </w:rPr>
+        <w:t xml:space="preserve"> </w:t>
+      </w:r>
+      <w:proofErr w:type="spellStart"/>
+      <w:r>
+        <w:rPr>
+          <w:rStyle w:val="SourceText"/>
+          <w:rFonts w:ascii="Arial" w:hAnsi="Arial"/>
+        </w:rPr>
+        <w:t>install</w:t>
+      </w:r>
+      <w:proofErr w:type="spellEnd"/>
+      <w:r>
+        <w:rPr>
+          <w:rStyle w:val="SourceText"/>
+          <w:rFonts w:ascii="Arial" w:hAnsi="Arial"/>
+        </w:rPr>
+        <w:t xml:space="preserve"> </w:t>
+      </w:r>
+      <w:proofErr w:type="spellStart"/>
+      <w:r>
+        <w:rPr>
+          <w:rStyle w:val="SourceText"/>
+          <w:rFonts w:ascii="Arial" w:hAnsi="Arial"/>
+        </w:rPr>
+        <w:t>requests</w:t>
+      </w:r>
+      <w:proofErr w:type="spellEnd"/>
+    </w:p>
+    <w:p>
+      <w:pPr>
+        <w:pStyle w:val="PreformattedText"/>
+      </w:pPr>
+      <w:proofErr w:type="spellStart"/>
+      <w:r>
+        <w:rPr>
+          <w:rStyle w:val="SourceText"/>
+          <w:rFonts w:ascii="Arial" w:hAnsi="Arial"/>
+        </w:rPr>
+        <w:t>pip</w:t>
+      </w:r>
+      <w:proofErr w:type="spellEnd"/>
+      <w:r>
+        <w:rPr>
+          <w:rStyle w:val="SourceText"/>
+          <w:rFonts w:ascii="Arial" w:hAnsi="Arial"/>
+        </w:rPr>
+        <w:t xml:space="preserve"> </w:t>
+      </w:r>
+      <w:proofErr w:type="spellStart"/>
+      <w:r>
+        <w:rPr>
+          <w:rStyle w:val="SourceText"/>
+          <w:rFonts w:ascii="Arial" w:hAnsi="Arial"/>
+        </w:rPr>
+        <w:t>install</w:t>
+      </w:r>
+      <w:proofErr w:type="spellEnd"/>
+      <w:r>
+        <w:rPr>
+          <w:rStyle w:val="SourceText"/>
+          <w:rFonts w:ascii="Arial" w:hAnsi="Arial"/>
+        </w:rPr>
+        <w:t xml:space="preserve"> </w:t>
+      </w:r>
+      <w:r>
+        <w:rPr>
+          <w:rStyle w:val="SourceText"/>
+          <w:rFonts w:ascii="Arial" w:eastAsia="Roboto" w:hAnsi="Arial" w:cs="Roboto"/>
+          <w:color w:val="0F0F0F"/>
+        </w:rPr>
+        <w:t>beautifulsoup4</w:t>
+      </w:r>
+    </w:p>
+    <w:p>
+      <w:pPr>
+        <w:pStyle w:val="PreformattedText"/>
+        <w:rPr>
+          <w:rStyle w:val="SourceText"/>
+          <w:rFonts w:ascii="Arial" w:hAnsi="Arial"/>
+        </w:rPr>
+      </w:pPr>
+      <w:proofErr w:type="spellStart"/>
+      <w:r>
+        <w:rPr>
+          <w:rStyle w:val="SourceText"/>
+          <w:rFonts w:ascii="Arial" w:hAnsi="Arial"/>
+        </w:rPr>
+        <w:t>pip</w:t>
+      </w:r>
+      <w:proofErr w:type="spellEnd"/>
+      <w:r>
+        <w:rPr>
+          <w:rStyle w:val="SourceText"/>
+          <w:rFonts w:ascii="Arial" w:hAnsi="Arial"/>
+        </w:rPr>
+        <w:t xml:space="preserve"> </w:t>
+      </w:r>
+      <w:proofErr w:type="spellStart"/>
+      <w:r>
+        <w:rPr>
+          <w:rStyle w:val="SourceText"/>
+          <w:rFonts w:ascii="Arial" w:hAnsi="Arial"/>
+        </w:rPr>
+        <w:t>install</w:t>
+      </w:r>
+      <w:proofErr w:type="spellEnd"/>
+      <w:r>
+        <w:rPr>
+          <w:rStyle w:val="SourceText"/>
+          <w:rFonts w:ascii="Arial" w:hAnsi="Arial"/>
+        </w:rPr>
+        <w:t xml:space="preserve"> </w:t>
+      </w:r>
+      <w:proofErr w:type="spellStart"/>
+      <w:r>
+        <w:rPr>
+          <w:rStyle w:val="SourceText"/>
+          <w:rFonts w:ascii="Arial" w:hAnsi="Arial"/>
+        </w:rPr>
+        <w:t>flask</w:t>
+      </w:r>
+      <w:proofErr w:type="spellEnd"/>
+    </w:p>
+    <w:p>
+      <w:pPr>
+        <w:pStyle w:val="PreformattedText"/>
+      </w:pPr>
+      <w:proofErr w:type="spellStart"/>
+      <w:r>
+        <w:rPr>
+          <w:rStyle w:val="SourceText"/>
+          <w:rFonts w:ascii="Arial" w:hAnsi="Arial"/>
+        </w:rPr>
+        <w:t>pip</w:t>
+      </w:r>
+      <w:proofErr w:type="spellEnd"/>
+      <w:r>
+        <w:rPr>
+          <w:rStyle w:val="SourceText"/>
+          <w:rFonts w:ascii="Arial" w:hAnsi="Arial"/>
+        </w:rPr>
+        <w:t xml:space="preserve"> </w:t>
+      </w:r>
+      <w:proofErr w:type="spellStart"/>
+      <w:r>
+        <w:rPr>
+          <w:rStyle w:val="SourceText"/>
+          <w:rFonts w:ascii="Arial" w:hAnsi="Arial"/>
+        </w:rPr>
+        <w:t>install</w:t>
+      </w:r>
+      <w:proofErr w:type="spellEnd"/>
+      <w:r>
+        <w:rPr>
+          <w:rStyle w:val="SourceText"/>
+          <w:rFonts w:ascii="Arial" w:hAnsi="Arial"/>
+        </w:rPr>
+        <w:t xml:space="preserve"> </w:t>
+      </w:r>
+      <w:proofErr w:type="spellStart"/>
+      <w:r>
+        <w:rPr>
+          <w:rStyle w:val="SourceText"/>
+          <w:rFonts w:ascii="Arial" w:hAnsi="Arial"/>
+        </w:rPr>
+        <w:t>flask-cors</w:t>
+      </w:r>
+      <w:proofErr w:type="spellEnd"/>
+    </w:p>
+    <w:p>
+      <w:pPr>
+        <w:pStyle w:val="PreformattedText"/>
+      </w:pPr>
+      <w:proofErr w:type="spellStart"/>
+      <w:r>
+        <w:rPr>
+          <w:rStyle w:val="SourceText"/>
+          <w:rFonts w:ascii="Arial" w:hAnsi="Arial"/>
+        </w:rPr>
+        <w:t>pip</w:t>
+      </w:r>
+      <w:proofErr w:type="spellEnd"/>
+      <w:r>
+        <w:rPr>
+          <w:rStyle w:val="SourceText"/>
+          <w:rFonts w:ascii="Arial" w:hAnsi="Arial"/>
+        </w:rPr>
+        <w:t xml:space="preserve"> </w:t>
+      </w:r>
+      <w:proofErr w:type="spellStart"/>
+      <w:r>
+        <w:rPr>
+          <w:rStyle w:val="SourceText"/>
+          <w:rFonts w:ascii="Arial" w:hAnsi="Arial"/>
+        </w:rPr>
+        <w:t>install</w:t>
+      </w:r>
+      <w:proofErr w:type="spellEnd"/>
+      <w:r>
+        <w:rPr>
+          <w:rStyle w:val="SourceText"/>
+          <w:rFonts w:ascii="Arial" w:hAnsi="Arial"/>
+        </w:rPr>
+        <w:t xml:space="preserve"> </w:t>
+      </w:r>
+      <w:proofErr w:type="spellStart"/>
+      <w:r>
+        <w:rPr>
+          <w:rStyle w:val="SourceText"/>
+          <w:rFonts w:ascii="Arial" w:hAnsi="Arial"/>
+        </w:rPr>
+        <w:t>Flask-SQLAlchemy</w:t>
+      </w:r>
+      <w:proofErr w:type="spellEnd"/>
+    </w:p>
+    <w:p>
+      <w:pPr>
+        <w:pStyle w:val="PreformattedText"/>
+        <w:rPr>
+          <w:rStyle w:val="SourceText"/>
+          <w:rFonts w:ascii="Arial" w:hAnsi="Arial"/>
+        </w:rPr>
+      </w:pPr>
+      <w:proofErr w:type="spellStart"/>
+      <w:r>
+        <w:rPr>
+          <w:rStyle w:val="SourceText"/>
+          <w:rFonts w:ascii="Arial" w:hAnsi="Arial"/>
+        </w:rPr>
+        <w:t>pip</w:t>
+      </w:r>
+      <w:proofErr w:type="spellEnd"/>
+      <w:r>
+        <w:rPr>
+          <w:rStyle w:val="SourceText"/>
+          <w:rFonts w:ascii="Arial" w:hAnsi="Arial"/>
+        </w:rPr>
+        <w:t xml:space="preserve"> </w:t>
+      </w:r>
+      <w:proofErr w:type="spellStart"/>
+      <w:r>
+        <w:rPr>
+          <w:rStyle w:val="SourceText"/>
+          <w:rFonts w:ascii="Arial" w:hAnsi="Arial"/>
+        </w:rPr>
+        <w:t>install</w:t>
+      </w:r>
+      <w:proofErr w:type="spellEnd"/>
+      <w:r>
+        <w:rPr>
+          <w:rStyle w:val="SourceText"/>
+          <w:rFonts w:ascii="Arial" w:hAnsi="Arial"/>
+        </w:rPr>
+        <w:t xml:space="preserve"> pysqlite3</w:t>
+      </w:r>
+    </w:p>
+    <w:p>
+      <w:pPr>
+        <w:pStyle w:val="PreformattedText"/>
+        <w:rPr>
+          <w:rStyle w:val="SourceText"/>
+          <w:rFonts w:ascii="Arial" w:hAnsi="Arial"/>
+        </w:rPr>
+      </w:pPr>
+    </w:p>
+    <w:p>
+      <w:pPr>
+        <w:pStyle w:val="PreformattedText"/>
+        <w:rPr>
+          <w:rStyle w:val="SourceText"/>
+          <w:rFonts w:ascii="Arial" w:hAnsi="Arial"/>
+        </w:rPr>
+      </w:pPr>
+      <w:proofErr w:type="gramStart"/>
+      <w:r>
+        <w:rPr>
+          <w:rStyle w:val="SourceText"/>
+          <w:rFonts w:ascii="Arial" w:hAnsi="Arial"/>
+        </w:rPr>
+        <w:t>cd .</w:t>
+      </w:r>
+      <w:proofErr w:type="gramEnd"/>
+      <w:r>
+        <w:rPr>
+          <w:rStyle w:val="SourceText"/>
+          <w:rFonts w:ascii="Arial" w:hAnsi="Arial"/>
+        </w:rPr>
+        <w:t>\</w:t>
+      </w:r>
+      <w:proofErr w:type="spellStart"/>
+      <w:r>
+        <w:rPr>
+          <w:rStyle w:val="SourceText"/>
+          <w:rFonts w:ascii="Arial" w:hAnsi="Arial"/>
+        </w:rPr>
+        <w:t>tfg</w:t>
+      </w:r>
+      <w:proofErr w:type="spellEnd"/>
+      <w:r>
+        <w:rPr>
+          <w:rStyle w:val="SourceText"/>
+          <w:rFonts w:ascii="Arial" w:hAnsi="Arial"/>
+        </w:rPr>
+        <w:t>-app\</w:t>
+      </w:r>
+    </w:p>
+    <w:p>
+      <w:pPr>
+        <w:pStyle w:val="PreformattedText"/>
+      </w:pPr>
+      <w:proofErr w:type="spellStart"/>
+      <w:r>
+        <w:rPr>
+          <w:rStyle w:val="SourceText"/>
+          <w:rFonts w:ascii="Arial" w:hAnsi="Arial"/>
+        </w:rPr>
+        <w:t>npm</w:t>
+      </w:r>
+      <w:proofErr w:type="spellEnd"/>
+      <w:r>
+        <w:rPr>
+          <w:rStyle w:val="SourceText"/>
+          <w:rFonts w:ascii="Arial" w:hAnsi="Arial"/>
+        </w:rPr>
+        <w:t xml:space="preserve"> </w:t>
+      </w:r>
+      <w:proofErr w:type="spellStart"/>
+      <w:r>
+        <w:rPr>
+          <w:rStyle w:val="SourceText"/>
+          <w:rFonts w:ascii="Arial" w:hAnsi="Arial"/>
+        </w:rPr>
+        <w:t>install</w:t>
+      </w:r>
+      <w:proofErr w:type="spellEnd"/>
+    </w:p>
+    <w:p>
+      <w:pPr>
+        <w:pStyle w:val="PreformattedText"/>
+      </w:pPr>
+    </w:p>
+    <w:p>
+      <w:pPr>
+        <w:pStyle w:val="PreformattedText"/>
+        <w:rPr>
+          <w:rStyle w:val="SourceText"/>
+          <w:rFonts w:ascii="Arial" w:hAnsi="Arial"/>
+        </w:rPr>
       </w:pPr>
     </w:p>
     <w:p>
@@ -1270,443 +1702,7 @@
           <w:b/>
           <w:bCs/>
         </w:rPr>
-        <w:t>Instalar las dependencias:</w:t>
-      </w:r>
-    </w:p>
-    <w:p>
-      <w:pPr>
-        <w:pStyle w:val="PreformattedText"/>
-        <w:rPr>
-          <w:rStyle w:val="SourceText"/>
-          <w:rFonts w:ascii="Arial" w:hAnsi="Arial"/>
-        </w:rPr>
-      </w:pPr>
-      <w:proofErr w:type="spellStart"/>
-      <w:r>
-        <w:rPr>
-          <w:rStyle w:val="SourceText"/>
-          <w:rFonts w:ascii="Arial" w:hAnsi="Arial"/>
-        </w:rPr>
-        <w:t>pip</w:t>
-      </w:r>
-      <w:proofErr w:type="spellEnd"/>
-      <w:r>
-        <w:rPr>
-          <w:rStyle w:val="SourceText"/>
-          <w:rFonts w:ascii="Arial" w:hAnsi="Arial"/>
-        </w:rPr>
-        <w:t xml:space="preserve"> </w:t>
-      </w:r>
-      <w:proofErr w:type="spellStart"/>
-      <w:r>
-        <w:rPr>
-          <w:rStyle w:val="SourceText"/>
-          <w:rFonts w:ascii="Arial" w:hAnsi="Arial"/>
-        </w:rPr>
-        <w:t>install</w:t>
-      </w:r>
-      <w:proofErr w:type="spellEnd"/>
-      <w:r>
-        <w:rPr>
-          <w:rStyle w:val="SourceText"/>
-          <w:rFonts w:ascii="Arial" w:hAnsi="Arial"/>
-        </w:rPr>
-        <w:t xml:space="preserve"> pandas</w:t>
-      </w:r>
-    </w:p>
-    <w:p>
-      <w:pPr>
-        <w:pStyle w:val="PreformattedText"/>
-        <w:rPr>
-          <w:rStyle w:val="SourceText"/>
-          <w:rFonts w:ascii="Arial" w:hAnsi="Arial"/>
-        </w:rPr>
-      </w:pPr>
-      <w:proofErr w:type="spellStart"/>
-      <w:r>
-        <w:rPr>
-          <w:rStyle w:val="SourceText"/>
-          <w:rFonts w:ascii="Arial" w:hAnsi="Arial"/>
-        </w:rPr>
-        <w:t>pip</w:t>
-      </w:r>
-      <w:proofErr w:type="spellEnd"/>
-      <w:r>
-        <w:rPr>
-          <w:rStyle w:val="SourceText"/>
-          <w:rFonts w:ascii="Arial" w:hAnsi="Arial"/>
-        </w:rPr>
-        <w:t xml:space="preserve"> </w:t>
-      </w:r>
-      <w:proofErr w:type="spellStart"/>
-      <w:r>
-        <w:rPr>
-          <w:rStyle w:val="SourceText"/>
-          <w:rFonts w:ascii="Arial" w:hAnsi="Arial"/>
-        </w:rPr>
-        <w:t>install</w:t>
-      </w:r>
-      <w:proofErr w:type="spellEnd"/>
-      <w:r>
-        <w:rPr>
-          <w:rStyle w:val="SourceText"/>
-          <w:rFonts w:ascii="Arial" w:hAnsi="Arial"/>
-        </w:rPr>
-        <w:t xml:space="preserve"> </w:t>
-      </w:r>
-      <w:proofErr w:type="spellStart"/>
-      <w:r>
-        <w:rPr>
-          <w:rStyle w:val="SourceText"/>
-          <w:rFonts w:ascii="Arial" w:hAnsi="Arial"/>
-        </w:rPr>
-        <w:t>requests</w:t>
-      </w:r>
-      <w:proofErr w:type="spellEnd"/>
-    </w:p>
-    <w:p>
-      <w:pPr>
-        <w:pStyle w:val="PreformattedText"/>
-      </w:pPr>
-      <w:proofErr w:type="spellStart"/>
-      <w:r>
-        <w:rPr>
-          <w:rStyle w:val="SourceText"/>
-          <w:rFonts w:ascii="Arial" w:hAnsi="Arial"/>
-        </w:rPr>
-        <w:t>pip</w:t>
-      </w:r>
-      <w:proofErr w:type="spellEnd"/>
-      <w:r>
-        <w:rPr>
-          <w:rStyle w:val="SourceText"/>
-          <w:rFonts w:ascii="Arial" w:hAnsi="Arial"/>
-        </w:rPr>
-        <w:t xml:space="preserve"> </w:t>
-      </w:r>
-      <w:proofErr w:type="spellStart"/>
-      <w:r>
-        <w:rPr>
-          <w:rStyle w:val="SourceText"/>
-          <w:rFonts w:ascii="Arial" w:hAnsi="Arial"/>
-        </w:rPr>
-        <w:t>install</w:t>
-      </w:r>
-      <w:proofErr w:type="spellEnd"/>
-      <w:r>
-        <w:rPr>
-          <w:rStyle w:val="SourceText"/>
-          <w:rFonts w:ascii="Arial" w:hAnsi="Arial"/>
-        </w:rPr>
-        <w:t xml:space="preserve"> </w:t>
-      </w:r>
-      <w:r>
-        <w:rPr>
-          <w:rStyle w:val="SourceText"/>
-          <w:rFonts w:ascii="Arial" w:eastAsia="Roboto" w:hAnsi="Arial" w:cs="Roboto"/>
-          <w:color w:val="0F0F0F"/>
-        </w:rPr>
-        <w:t>beautifulsoup4</w:t>
-      </w:r>
-    </w:p>
-    <w:p>
-      <w:pPr>
-        <w:pStyle w:val="PreformattedText"/>
-        <w:rPr>
-          <w:rStyle w:val="SourceText"/>
-          <w:rFonts w:ascii="Arial" w:hAnsi="Arial"/>
-        </w:rPr>
-      </w:pPr>
-      <w:proofErr w:type="spellStart"/>
-      <w:r>
-        <w:rPr>
-          <w:rStyle w:val="SourceText"/>
-          <w:rFonts w:ascii="Arial" w:hAnsi="Arial"/>
-        </w:rPr>
-        <w:t>pip</w:t>
-      </w:r>
-      <w:proofErr w:type="spellEnd"/>
-      <w:r>
-        <w:rPr>
-          <w:rStyle w:val="SourceText"/>
-          <w:rFonts w:ascii="Arial" w:hAnsi="Arial"/>
-        </w:rPr>
-        <w:t xml:space="preserve"> </w:t>
-      </w:r>
-      <w:proofErr w:type="spellStart"/>
-      <w:r>
-        <w:rPr>
-          <w:rStyle w:val="SourceText"/>
-          <w:rFonts w:ascii="Arial" w:hAnsi="Arial"/>
-        </w:rPr>
-        <w:t>install</w:t>
-      </w:r>
-      <w:proofErr w:type="spellEnd"/>
-      <w:r>
-        <w:rPr>
-          <w:rStyle w:val="SourceText"/>
-          <w:rFonts w:ascii="Arial" w:hAnsi="Arial"/>
-        </w:rPr>
-        <w:t xml:space="preserve"> </w:t>
-      </w:r>
-      <w:proofErr w:type="spellStart"/>
-      <w:r>
-        <w:rPr>
-          <w:rStyle w:val="SourceText"/>
-          <w:rFonts w:ascii="Arial" w:hAnsi="Arial"/>
-        </w:rPr>
-        <w:t>flask</w:t>
-      </w:r>
-      <w:proofErr w:type="spellEnd"/>
-    </w:p>
-    <w:p>
-      <w:pPr>
-        <w:pStyle w:val="PreformattedText"/>
-      </w:pPr>
-      <w:proofErr w:type="spellStart"/>
-      <w:r>
-        <w:rPr>
-          <w:rStyle w:val="SourceText"/>
-          <w:rFonts w:ascii="Arial" w:hAnsi="Arial"/>
-        </w:rPr>
-        <w:t>pip</w:t>
-      </w:r>
-      <w:proofErr w:type="spellEnd"/>
-      <w:r>
-        <w:rPr>
-          <w:rStyle w:val="SourceText"/>
-          <w:rFonts w:ascii="Arial" w:hAnsi="Arial"/>
-        </w:rPr>
-        <w:t xml:space="preserve"> </w:t>
-      </w:r>
-      <w:proofErr w:type="spellStart"/>
-      <w:r>
-        <w:rPr>
-          <w:rStyle w:val="SourceText"/>
-          <w:rFonts w:ascii="Arial" w:hAnsi="Arial"/>
-        </w:rPr>
-        <w:t>install</w:t>
-      </w:r>
-      <w:proofErr w:type="spellEnd"/>
-      <w:r>
-        <w:rPr>
-          <w:rStyle w:val="SourceText"/>
-          <w:rFonts w:ascii="Arial" w:hAnsi="Arial"/>
-        </w:rPr>
-        <w:t xml:space="preserve"> </w:t>
-      </w:r>
-      <w:proofErr w:type="spellStart"/>
-      <w:r>
-        <w:rPr>
-          <w:rStyle w:val="SourceText"/>
-          <w:rFonts w:ascii="Arial" w:hAnsi="Arial"/>
-        </w:rPr>
-        <w:t>flask-cors</w:t>
-      </w:r>
-      <w:proofErr w:type="spellEnd"/>
-    </w:p>
-    <w:p>
-      <w:pPr>
-        <w:pStyle w:val="PreformattedText"/>
-      </w:pPr>
-      <w:proofErr w:type="spellStart"/>
-      <w:r>
-        <w:rPr>
-          <w:rStyle w:val="SourceText"/>
-          <w:rFonts w:ascii="Arial" w:hAnsi="Arial"/>
-        </w:rPr>
-        <w:t>pip</w:t>
-      </w:r>
-      <w:proofErr w:type="spellEnd"/>
-      <w:r>
-        <w:rPr>
-          <w:rStyle w:val="SourceText"/>
-          <w:rFonts w:ascii="Arial" w:hAnsi="Arial"/>
-        </w:rPr>
-        <w:t xml:space="preserve"> </w:t>
-      </w:r>
-      <w:proofErr w:type="spellStart"/>
-      <w:r>
-        <w:rPr>
-          <w:rStyle w:val="SourceText"/>
-          <w:rFonts w:ascii="Arial" w:hAnsi="Arial"/>
-        </w:rPr>
-        <w:t>install</w:t>
-      </w:r>
-      <w:proofErr w:type="spellEnd"/>
-      <w:r>
-        <w:rPr>
-          <w:rStyle w:val="SourceText"/>
-          <w:rFonts w:ascii="Arial" w:hAnsi="Arial"/>
-        </w:rPr>
-        <w:t xml:space="preserve"> </w:t>
-      </w:r>
-      <w:proofErr w:type="spellStart"/>
-      <w:r>
-        <w:rPr>
-          <w:rStyle w:val="SourceText"/>
-          <w:rFonts w:ascii="Arial" w:hAnsi="Arial"/>
-        </w:rPr>
-        <w:t>Flask-SQLAlchemy</w:t>
-      </w:r>
-      <w:proofErr w:type="spellEnd"/>
-    </w:p>
-    <w:p>
-      <w:pPr>
-        <w:pStyle w:val="PreformattedText"/>
-        <w:rPr>
-          <w:rStyle w:val="SourceText"/>
-          <w:rFonts w:ascii="Arial" w:hAnsi="Arial"/>
-        </w:rPr>
-      </w:pPr>
-      <w:proofErr w:type="spellStart"/>
-      <w:r>
-        <w:rPr>
-          <w:rStyle w:val="SourceText"/>
-          <w:rFonts w:ascii="Arial" w:hAnsi="Arial"/>
-        </w:rPr>
-        <w:t>pip</w:t>
-      </w:r>
-      <w:proofErr w:type="spellEnd"/>
-      <w:r>
-        <w:rPr>
-          <w:rStyle w:val="SourceText"/>
-          <w:rFonts w:ascii="Arial" w:hAnsi="Arial"/>
-        </w:rPr>
-        <w:t xml:space="preserve"> </w:t>
-      </w:r>
-      <w:proofErr w:type="spellStart"/>
-      <w:r>
-        <w:rPr>
-          <w:rStyle w:val="SourceText"/>
-          <w:rFonts w:ascii="Arial" w:hAnsi="Arial"/>
-        </w:rPr>
-        <w:t>install</w:t>
-      </w:r>
-      <w:proofErr w:type="spellEnd"/>
-      <w:r>
-        <w:rPr>
-          <w:rStyle w:val="SourceText"/>
-          <w:rFonts w:ascii="Arial" w:hAnsi="Arial"/>
-        </w:rPr>
-        <w:t xml:space="preserve"> pysqlite3</w:t>
-      </w:r>
-    </w:p>
-    <w:p>
-      <w:pPr>
-        <w:pStyle w:val="PreformattedText"/>
-        <w:rPr>
-          <w:rStyle w:val="SourceText"/>
-          <w:rFonts w:ascii="Arial" w:hAnsi="Arial"/>
-        </w:rPr>
-      </w:pPr>
-    </w:p>
-    <w:p>
-      <w:pPr>
-        <w:pStyle w:val="PreformattedText"/>
-        <w:rPr>
-          <w:rStyle w:val="SourceText"/>
-          <w:rFonts w:ascii="Arial" w:hAnsi="Arial"/>
-        </w:rPr>
-      </w:pPr>
-      <w:proofErr w:type="gramStart"/>
-      <w:r>
-        <w:rPr>
-          <w:rStyle w:val="SourceText"/>
-          <w:rFonts w:ascii="Arial" w:hAnsi="Arial"/>
-        </w:rPr>
-        <w:t>cd .</w:t>
-      </w:r>
-      <w:proofErr w:type="gramEnd"/>
-      <w:r>
-        <w:rPr>
-          <w:rStyle w:val="SourceText"/>
-          <w:rFonts w:ascii="Arial" w:hAnsi="Arial"/>
-        </w:rPr>
-        <w:t>\</w:t>
-      </w:r>
-      <w:proofErr w:type="spellStart"/>
-      <w:r>
-        <w:rPr>
-          <w:rStyle w:val="SourceText"/>
-          <w:rFonts w:ascii="Arial" w:hAnsi="Arial"/>
-        </w:rPr>
-        <w:t>tfg</w:t>
-      </w:r>
-      <w:proofErr w:type="spellEnd"/>
-      <w:r>
-        <w:rPr>
-          <w:rStyle w:val="SourceText"/>
-          <w:rFonts w:ascii="Arial" w:hAnsi="Arial"/>
-        </w:rPr>
-        <w:t>-app\</w:t>
-      </w:r>
-    </w:p>
-    <w:p>
-      <w:pPr>
-        <w:pStyle w:val="PreformattedText"/>
-      </w:pPr>
-      <w:proofErr w:type="spellStart"/>
-      <w:r>
-        <w:rPr>
-          <w:rStyle w:val="SourceText"/>
-          <w:rFonts w:ascii="Arial" w:hAnsi="Arial"/>
-        </w:rPr>
-        <w:t>npm</w:t>
-      </w:r>
-      <w:proofErr w:type="spellEnd"/>
-      <w:r>
-        <w:rPr>
-          <w:rStyle w:val="SourceText"/>
-          <w:rFonts w:ascii="Arial" w:hAnsi="Arial"/>
-        </w:rPr>
-        <w:t xml:space="preserve"> </w:t>
-      </w:r>
-      <w:proofErr w:type="spellStart"/>
-      <w:r>
-        <w:rPr>
-          <w:rStyle w:val="SourceText"/>
-          <w:rFonts w:ascii="Arial" w:hAnsi="Arial"/>
-        </w:rPr>
-        <w:t>install</w:t>
-      </w:r>
-      <w:proofErr w:type="spellEnd"/>
-    </w:p>
-    <w:p>
-      <w:pPr>
-        <w:pStyle w:val="PreformattedText"/>
-      </w:pPr>
-    </w:p>
-    <w:p>
-      <w:pPr>
-        <w:pStyle w:val="PreformattedText"/>
-        <w:rPr>
-          <w:rStyle w:val="SourceText"/>
-          <w:rFonts w:ascii="Arial" w:hAnsi="Arial"/>
-        </w:rPr>
-      </w:pPr>
-    </w:p>
-    <w:p>
-      <w:pPr>
-        <w:pStyle w:val="PreformattedText"/>
-      </w:pPr>
-      <w:r>
-        <w:rPr>
-          <w:rStyle w:val="SourceText"/>
-          <w:rFonts w:ascii="Arial" w:hAnsi="Arial"/>
-          <w:b/>
-          <w:bCs/>
-        </w:rPr>
-        <w:t>Ejecut</w:t>
-      </w:r>
-      <w:r>
-        <w:rPr>
-          <w:rStyle w:val="SourceText"/>
-          <w:rFonts w:ascii="Arial" w:hAnsi="Arial"/>
-          <w:b/>
-          <w:bCs/>
-        </w:rPr>
-        <w:t xml:space="preserve">ar Front </w:t>
+        <w:t xml:space="preserve">Ejecutar Front </w:t>
       </w:r>
       <w:proofErr w:type="spellStart"/>
       <w:r>

</xml_diff>